<commit_message>
Correction des bugs sur la vitesse, verification au chargement des images/polices Generation du rendu final
</commit_message>
<xml_diff>
--- a/Documents/jalon4.docx
+++ b/Documents/jalon4.docx
@@ -4,7 +4,6 @@
   <w:body>
     <w:tbl>
       <w:tblPr>
-        <w:tblW w:w="9972" w:type="dxa"/>
         <w:jc w:val="center"/>
         <w:tblInd w:w="0" w:type="dxa"/>
         <w:tblBorders>
@@ -41,7 +40,7 @@
               <w:right w:val="nil"/>
               <w:insideV w:val="nil"/>
             </w:tcBorders>
-            <w:shd w:fill="auto" w:val="clear"/>
+            <w:shd w:fill="FFFFFF" w:val="clear"/>
           </w:tcPr>
           <w:p>
             <w:pPr>
@@ -78,7 +77,7 @@
               <w:right w:val="nil"/>
               <w:insideV w:val="nil"/>
             </w:tcBorders>
-            <w:shd w:fill="auto" w:val="clear"/>
+            <w:shd w:fill="FFFFFF" w:val="clear"/>
             <w:vAlign w:val="center"/>
           </w:tcPr>
           <w:p>
@@ -118,7 +117,7 @@
               <w:right w:val="nil"/>
               <w:insideV w:val="nil"/>
             </w:tcBorders>
-            <w:shd w:fill="auto" w:val="clear"/>
+            <w:shd w:fill="FFFFFF" w:val="clear"/>
             <w:vAlign w:val="center"/>
           </w:tcPr>
           <w:p>
@@ -137,15 +136,7 @@
                 <w:sz w:val="44"/>
                 <w:szCs w:val="44"/>
               </w:rPr>
-              <w:t>Jalon #</w:t>
-            </w:r>
-            <w:r>
-              <w:rPr>
-                <w:rFonts w:ascii="Cambria" w:hAnsi="Cambria"/>
-                <w:sz w:val="44"/>
-                <w:szCs w:val="44"/>
-              </w:rPr>
-              <w:t>4</w:t>
+              <w:t>Jalon #4</w:t>
             </w:r>
           </w:p>
         </w:tc>
@@ -166,7 +157,7 @@
               <w:right w:val="nil"/>
               <w:insideV w:val="nil"/>
             </w:tcBorders>
-            <w:shd w:fill="auto" w:val="clear"/>
+            <w:shd w:fill="FFFFFF" w:val="clear"/>
             <w:vAlign w:val="center"/>
           </w:tcPr>
           <w:p>
@@ -197,7 +188,7 @@
               <w:right w:val="nil"/>
               <w:insideV w:val="nil"/>
             </w:tcBorders>
-            <w:shd w:fill="auto" w:val="clear"/>
+            <w:shd w:fill="FFFFFF" w:val="clear"/>
             <w:vAlign w:val="center"/>
           </w:tcPr>
           <w:p>
@@ -248,12 +239,11 @@
       </w:r>
       <w:r>
         <w:pict>
-          <v:rect style="position:absolute;width:498.6pt;height:12.8pt;mso-wrap-distance-left:9.35pt;mso-wrap-distance-right:9.35pt;mso-wrap-distance-top:0pt;mso-wrap-distance-bottom:0pt;margin-top:665.8pt;margin-left:0pt">
+          <v:rect fillcolor="#FFFFFF" strokecolor="#000000" strokeweight="0pt" style="position:absolute;width:498.6pt;height:12.8pt;mso-wrap-distance-left:9.35pt;mso-wrap-distance-right:9.35pt;mso-wrap-distance-top:0pt;mso-wrap-distance-bottom:0pt;margin-top:665.8pt;margin-left:0.05pt">
             <v:textbox inset="0in,0in,0in,0in">
               <w:txbxContent>
                 <w:tbl>
                   <w:tblPr>
-                    <w:tblW w:w="9972" w:type="dxa"/>
                     <w:jc w:val="center"/>
                     <w:tblInd w:w="0" w:type="dxa"/>
                     <w:tblBorders>
@@ -289,7 +279,7 @@
                           <w:right w:val="nil"/>
                           <w:insideV w:val="nil"/>
                         </w:tcBorders>
-                        <w:shd w:fill="auto" w:val="clear"/>
+                        <w:shd w:fill="FFFFFF" w:val="clear"/>
                       </w:tcPr>
                       <w:p>
                         <w:pPr>
@@ -303,6 +293,15 @@
                     </w:tc>
                   </w:tr>
                 </w:tbl>
+                <w:p>
+                  <w:pPr>
+                    <w:pStyle w:val="Contenudecadre"/>
+                    <w:rPr/>
+                  </w:pPr>
+                  <w:r>
+                    <w:rPr/>
+                  </w:r>
+                </w:p>
               </w:txbxContent>
             </v:textbox>
             <w10:wrap type="square"/>
@@ -362,7 +361,7 @@
     </w:p>
     <w:p>
       <w:pPr>
-        <w:pStyle w:val="Standard"/>
+        <w:pStyle w:val="Normal"/>
         <w:numPr>
           <w:ilvl w:val="0"/>
           <w:numId w:val="1"/>
@@ -381,7 +380,7 @@
     </w:p>
     <w:p>
       <w:pPr>
-        <w:pStyle w:val="Standard"/>
+        <w:pStyle w:val="Normal"/>
         <w:numPr>
           <w:ilvl w:val="0"/>
           <w:numId w:val="1"/>
@@ -395,24 +394,12 @@
         <w:rPr>
           <w:rFonts w:ascii="Calibri" w:hAnsi="Calibri"/>
         </w:rPr>
-        <w:t>Le serpent et le Schlanga s</w:t>
-      </w:r>
-      <w:r>
-        <w:rPr>
-          <w:rFonts w:ascii="Calibri" w:hAnsi="Calibri"/>
-        </w:rPr>
-        <w:t>ont</w:t>
-      </w:r>
-      <w:r>
-        <w:rPr>
-          <w:rFonts w:ascii="Calibri" w:hAnsi="Calibri"/>
-        </w:rPr>
-        <w:t xml:space="preserve"> modélisés par une structure de liste chaînée de positions sur le plateau. Le plateau est une matrice dont la taille pourra être modifiable dans la version finale du jeu. Les positions quant à elles sont modélisées par des couples d’entiers.</w:t>
+        <w:t>Le serpent et le Schlanga sont modélisés par une structure de liste chaînée de positions sur le plateau. Le plateau est une matrice dont la taille pourra être modifiable dans la version finale du jeu. Les positions quant à elles sont modélisées par des couples d’entiers.</w:t>
       </w:r>
     </w:p>
     <w:p>
       <w:pPr>
-        <w:pStyle w:val="Standard"/>
+        <w:pStyle w:val="Normal"/>
         <w:numPr>
           <w:ilvl w:val="0"/>
           <w:numId w:val="1"/>
@@ -437,7 +424,7 @@
     </w:p>
     <w:p>
       <w:pPr>
-        <w:pStyle w:val="Standard"/>
+        <w:pStyle w:val="Normal"/>
         <w:numPr>
           <w:ilvl w:val="0"/>
           <w:numId w:val="1"/>
@@ -456,7 +443,7 @@
     </w:p>
     <w:p>
       <w:pPr>
-        <w:pStyle w:val="Standard"/>
+        <w:pStyle w:val="Normal"/>
         <w:jc w:val="both"/>
         <w:rPr>
           <w:rFonts w:ascii="Calibri" w:hAnsi="Calibri"/>
@@ -470,7 +457,7 @@
     </w:p>
     <w:p>
       <w:pPr>
-        <w:pStyle w:val="Standard"/>
+        <w:pStyle w:val="Normal"/>
         <w:jc w:val="both"/>
         <w:rPr>
           <w:rFonts w:ascii="Calibri" w:hAnsi="Calibri"/>
@@ -489,7 +476,7 @@
     </w:p>
     <w:p>
       <w:pPr>
-        <w:pStyle w:val="Standard"/>
+        <w:pStyle w:val="Normal"/>
         <w:jc w:val="both"/>
         <w:rPr>
           <w:rFonts w:ascii="Calibri" w:hAnsi="Calibri"/>
@@ -507,7 +494,7 @@
     </w:p>
     <w:p>
       <w:pPr>
-        <w:pStyle w:val="Standard"/>
+        <w:pStyle w:val="Normal"/>
         <w:numPr>
           <w:ilvl w:val="0"/>
           <w:numId w:val="1"/>
@@ -521,24 +508,12 @@
         <w:rPr>
           <w:rFonts w:ascii="Calibri" w:hAnsi="Calibri"/>
         </w:rPr>
-        <w:t xml:space="preserve">La version finale </w:t>
-      </w:r>
-      <w:r>
-        <w:rPr>
-          <w:rFonts w:ascii="Calibri" w:hAnsi="Calibri"/>
-        </w:rPr>
-        <w:t xml:space="preserve">est jouable par le biais d’une interface graphique développée via la librairie graphique SDL, </w:t>
-      </w:r>
-      <w:r>
-        <w:rPr>
-          <w:rFonts w:ascii="Calibri" w:hAnsi="Calibri"/>
-        </w:rPr>
-        <w:t>un script d'installation de la librairie est fourni (install.sh).</w:t>
+        <w:t>La version finale est jouable par le biais d’une interface graphique développée via la librairie graphique SDL, un script d'installation de la librairie est fourni (install.sh).</w:t>
       </w:r>
     </w:p>
     <w:p>
       <w:pPr>
-        <w:pStyle w:val="Standard"/>
+        <w:pStyle w:val="Normal"/>
         <w:numPr>
           <w:ilvl w:val="0"/>
           <w:numId w:val="1"/>
@@ -557,7 +532,7 @@
     </w:p>
     <w:p>
       <w:pPr>
-        <w:pStyle w:val="Standard"/>
+        <w:pStyle w:val="Normal"/>
         <w:numPr>
           <w:ilvl w:val="0"/>
           <w:numId w:val="1"/>
@@ -571,54 +546,12 @@
         <w:rPr>
           <w:rFonts w:ascii="Calibri" w:hAnsi="Calibri"/>
         </w:rPr>
-        <w:t xml:space="preserve">Le menu principal </w:t>
-      </w:r>
-      <w:r>
-        <w:rPr>
-          <w:rFonts w:ascii="Calibri" w:hAnsi="Calibri"/>
-        </w:rPr>
-        <w:t>comprend</w:t>
-      </w:r>
-      <w:r>
-        <w:rPr>
-          <w:rFonts w:ascii="Calibri" w:hAnsi="Calibri"/>
-        </w:rPr>
-        <w:t xml:space="preserve"> les boutons « Jouer », « Options », « </w:t>
-      </w:r>
-      <w:r>
-        <w:rPr>
-          <w:rFonts w:ascii="Calibri" w:hAnsi="Calibri"/>
-        </w:rPr>
-        <w:t>Aide », « Scores »</w:t>
-      </w:r>
-      <w:r>
-        <w:rPr>
-          <w:rFonts w:ascii="Calibri" w:hAnsi="Calibri"/>
-        </w:rPr>
-        <w:t xml:space="preserve"> et « </w:t>
-      </w:r>
-      <w:r>
-        <w:rPr>
-          <w:rFonts w:ascii="Calibri" w:hAnsi="Calibri"/>
-        </w:rPr>
-        <w:t>Quitter</w:t>
-      </w:r>
-      <w:r>
-        <w:rPr>
-          <w:rFonts w:ascii="Calibri" w:hAnsi="Calibri"/>
-        </w:rPr>
-        <w:t xml:space="preserve"> ». </w:t>
-      </w:r>
-      <w:r>
-        <w:rPr>
-          <w:rFonts w:ascii="Calibri" w:hAnsi="Calibri"/>
-        </w:rPr>
-        <w:t>Le tableau des meilleurs scores ainsi que le changement des options sont maintenant disponibles.</w:t>
+        <w:t>Le menu principal comprend les boutons « Jouer », « Options », « Scores » et « Quitter ». Le tableau des meilleurs scores ainsi que le changement des options sont maintenant disponibles.</w:t>
       </w:r>
     </w:p>
     <w:p>
       <w:pPr>
-        <w:pStyle w:val="Standard"/>
+        <w:pStyle w:val="Normal"/>
         <w:numPr>
           <w:ilvl w:val="0"/>
           <w:numId w:val="1"/>
@@ -637,7 +570,7 @@
     </w:p>
     <w:p>
       <w:pPr>
-        <w:pStyle w:val="Standard"/>
+        <w:pStyle w:val="Normal"/>
         <w:numPr>
           <w:ilvl w:val="0"/>
           <w:numId w:val="2"/>
@@ -651,18 +584,12 @@
         <w:rPr>
           <w:rFonts w:ascii="Calibri" w:hAnsi="Calibri"/>
         </w:rPr>
-        <w:t>L</w:t>
-      </w:r>
-      <w:r>
-        <w:rPr>
-          <w:rFonts w:ascii="Calibri" w:hAnsi="Calibri"/>
-        </w:rPr>
-        <w:t>es items sont fonctionnels, ils permettent entre autres d'agrandir le serpent ou d’accélérer sa vitesse.</w:t>
+        <w:t>Les items sont fonctionnels, ils permettent entre autres d'agrandir le serpent ou d’accélérer sa vitesse.</w:t>
       </w:r>
     </w:p>
     <w:p>
       <w:pPr>
-        <w:pStyle w:val="Standard"/>
+        <w:pStyle w:val="Normal"/>
         <w:ind w:left="1080" w:right="0" w:hanging="0"/>
         <w:jc w:val="both"/>
         <w:rPr>
@@ -677,7 +604,7 @@
     </w:p>
     <w:p>
       <w:pPr>
-        <w:pStyle w:val="Standard"/>
+        <w:pStyle w:val="Normal"/>
         <w:ind w:left="0" w:right="0" w:hanging="0"/>
         <w:jc w:val="both"/>
         <w:rPr>
@@ -692,7 +619,7 @@
     </w:p>
     <w:p>
       <w:pPr>
-        <w:pStyle w:val="Standard"/>
+        <w:pStyle w:val="Normal"/>
         <w:ind w:left="1080" w:right="0" w:hanging="0"/>
         <w:jc w:val="both"/>
         <w:rPr>
@@ -708,7 +635,7 @@
     <w:tbl>
       <w:tblPr>
         <w:jc w:val="left"/>
-        <w:tblInd w:w="1080" w:type="dxa"/>
+        <w:tblInd w:w="1075" w:type="dxa"/>
         <w:tblBorders>
           <w:top w:val="single" w:sz="4" w:space="0" w:color="00000A"/>
           <w:left w:val="single" w:sz="4" w:space="0" w:color="00000A"/>
@@ -719,15 +646,15 @@
         </w:tblBorders>
         <w:tblCellMar>
           <w:top w:w="0" w:type="dxa"/>
-          <w:left w:w="108" w:type="dxa"/>
+          <w:left w:w="103" w:type="dxa"/>
           <w:bottom w:w="0" w:type="dxa"/>
           <w:right w:w="108" w:type="dxa"/>
         </w:tblCellMar>
       </w:tblPr>
       <w:tblGrid>
         <w:gridCol w:w="3063"/>
-        <w:gridCol w:w="3004"/>
-        <w:gridCol w:w="3041"/>
+        <w:gridCol w:w="3003"/>
+        <w:gridCol w:w="3042"/>
       </w:tblGrid>
       <w:tr>
         <w:trPr>
@@ -744,15 +671,15 @@
               <w:right w:val="single" w:sz="4" w:space="0" w:color="00000A"/>
               <w:insideV w:val="single" w:sz="4" w:space="0" w:color="00000A"/>
             </w:tcBorders>
-            <w:shd w:fill="auto" w:val="clear"/>
-            <w:tcMar>
-              <w:left w:w="108" w:type="dxa"/>
-            </w:tcMar>
-            <w:vAlign w:val="center"/>
-          </w:tcPr>
-          <w:p>
-            <w:pPr>
-              <w:pStyle w:val="Standard"/>
+            <w:shd w:fill="FFFFFF" w:val="clear"/>
+            <w:tcMar>
+              <w:left w:w="103" w:type="dxa"/>
+            </w:tcMar>
+            <w:vAlign w:val="center"/>
+          </w:tcPr>
+          <w:p>
+            <w:pPr>
+              <w:pStyle w:val="Normal"/>
               <w:jc w:val="center"/>
               <w:rPr>
                 <w:rFonts w:ascii="Calibri" w:hAnsi="Calibri"/>
@@ -768,7 +695,7 @@
         </w:tc>
         <w:tc>
           <w:tcPr>
-            <w:tcW w:w="3004" w:type="dxa"/>
+            <w:tcW w:w="3003" w:type="dxa"/>
             <w:tcBorders>
               <w:top w:val="single" w:sz="4" w:space="0" w:color="00000A"/>
               <w:left w:val="single" w:sz="4" w:space="0" w:color="00000A"/>
@@ -777,15 +704,15 @@
               <w:right w:val="single" w:sz="4" w:space="0" w:color="00000A"/>
               <w:insideV w:val="single" w:sz="4" w:space="0" w:color="00000A"/>
             </w:tcBorders>
-            <w:shd w:fill="auto" w:val="clear"/>
-            <w:tcMar>
-              <w:left w:w="108" w:type="dxa"/>
-            </w:tcMar>
-            <w:vAlign w:val="center"/>
-          </w:tcPr>
-          <w:p>
-            <w:pPr>
-              <w:pStyle w:val="Standard"/>
+            <w:shd w:fill="FFFFFF" w:val="clear"/>
+            <w:tcMar>
+              <w:left w:w="103" w:type="dxa"/>
+            </w:tcMar>
+            <w:vAlign w:val="center"/>
+          </w:tcPr>
+          <w:p>
+            <w:pPr>
+              <w:pStyle w:val="Normal"/>
               <w:jc w:val="center"/>
               <w:rPr>
                 <w:rFonts w:ascii="Calibri" w:hAnsi="Calibri"/>
@@ -803,7 +730,7 @@
         </w:tc>
         <w:tc>
           <w:tcPr>
-            <w:tcW w:w="3041" w:type="dxa"/>
+            <w:tcW w:w="3042" w:type="dxa"/>
             <w:tcBorders>
               <w:top w:val="single" w:sz="4" w:space="0" w:color="00000A"/>
               <w:left w:val="single" w:sz="4" w:space="0" w:color="00000A"/>
@@ -812,15 +739,15 @@
               <w:right w:val="single" w:sz="4" w:space="0" w:color="00000A"/>
               <w:insideV w:val="single" w:sz="4" w:space="0" w:color="00000A"/>
             </w:tcBorders>
-            <w:shd w:fill="auto" w:val="clear"/>
-            <w:tcMar>
-              <w:left w:w="108" w:type="dxa"/>
-            </w:tcMar>
-            <w:vAlign w:val="center"/>
-          </w:tcPr>
-          <w:p>
-            <w:pPr>
-              <w:pStyle w:val="Standard"/>
+            <w:shd w:fill="FFFFFF" w:val="clear"/>
+            <w:tcMar>
+              <w:left w:w="103" w:type="dxa"/>
+            </w:tcMar>
+            <w:vAlign w:val="center"/>
+          </w:tcPr>
+          <w:p>
+            <w:pPr>
+              <w:pStyle w:val="Normal"/>
               <w:jc w:val="center"/>
               <w:rPr>
                 <w:rFonts w:ascii="Calibri" w:hAnsi="Calibri"/>
@@ -852,15 +779,15 @@
               <w:right w:val="single" w:sz="4" w:space="0" w:color="00000A"/>
               <w:insideV w:val="single" w:sz="4" w:space="0" w:color="00000A"/>
             </w:tcBorders>
-            <w:shd w:fill="auto" w:val="clear"/>
-            <w:tcMar>
-              <w:left w:w="108" w:type="dxa"/>
-            </w:tcMar>
-            <w:vAlign w:val="center"/>
-          </w:tcPr>
-          <w:p>
-            <w:pPr>
-              <w:pStyle w:val="Standard"/>
+            <w:shd w:fill="FFFFFF" w:val="clear"/>
+            <w:tcMar>
+              <w:left w:w="103" w:type="dxa"/>
+            </w:tcMar>
+            <w:vAlign w:val="center"/>
+          </w:tcPr>
+          <w:p>
+            <w:pPr>
+              <w:pStyle w:val="Normal"/>
               <w:jc w:val="center"/>
               <w:rPr>
                 <w:rFonts w:ascii="Calibri" w:hAnsi="Calibri"/>
@@ -876,7 +803,7 @@
         </w:tc>
         <w:tc>
           <w:tcPr>
-            <w:tcW w:w="3004" w:type="dxa"/>
+            <w:tcW w:w="3003" w:type="dxa"/>
             <w:tcBorders>
               <w:top w:val="single" w:sz="4" w:space="0" w:color="00000A"/>
               <w:left w:val="single" w:sz="4" w:space="0" w:color="00000A"/>
@@ -885,15 +812,15 @@
               <w:right w:val="single" w:sz="4" w:space="0" w:color="00000A"/>
               <w:insideV w:val="single" w:sz="4" w:space="0" w:color="00000A"/>
             </w:tcBorders>
-            <w:shd w:fill="auto" w:val="clear"/>
-            <w:tcMar>
-              <w:left w:w="108" w:type="dxa"/>
-            </w:tcMar>
-            <w:vAlign w:val="center"/>
-          </w:tcPr>
-          <w:p>
-            <w:pPr>
-              <w:pStyle w:val="Standard"/>
+            <w:shd w:fill="FFFFFF" w:val="clear"/>
+            <w:tcMar>
+              <w:left w:w="103" w:type="dxa"/>
+            </w:tcMar>
+            <w:vAlign w:val="center"/>
+          </w:tcPr>
+          <w:p>
+            <w:pPr>
+              <w:pStyle w:val="Normal"/>
               <w:jc w:val="left"/>
               <w:rPr>
                 <w:rFonts w:ascii="Calibri" w:hAnsi="Calibri"/>
@@ -903,66 +830,12 @@
               <w:rPr>
                 <w:rFonts w:ascii="Calibri" w:hAnsi="Calibri"/>
               </w:rPr>
-              <w:t xml:space="preserve">Contient une fonction permettant au Schlanga de se déplacer de façon aléatoire dans les directions où le plateau est vide </w:t>
-            </w:r>
-            <w:r>
-              <w:rPr>
-                <w:rFonts w:ascii="Calibri" w:hAnsi="Calibri"/>
-              </w:rPr>
-              <w:t>et une fonction dirigeant le Schlanga défensif</w:t>
-            </w:r>
-            <w:r>
-              <w:rPr>
-                <w:rFonts w:ascii="Calibri" w:hAnsi="Calibri"/>
-              </w:rPr>
-              <w:t>. L</w:t>
-            </w:r>
-            <w:r>
-              <w:rPr>
-                <w:rFonts w:ascii="Calibri" w:hAnsi="Calibri"/>
-              </w:rPr>
-              <w:t>es</w:t>
-            </w:r>
-            <w:r>
-              <w:rPr>
-                <w:rFonts w:ascii="Calibri" w:hAnsi="Calibri"/>
-              </w:rPr>
-              <w:t xml:space="preserve"> fonction</w:t>
-            </w:r>
-            <w:r>
-              <w:rPr>
-                <w:rFonts w:ascii="Calibri" w:hAnsi="Calibri"/>
-              </w:rPr>
-              <w:t>s</w:t>
-            </w:r>
-            <w:r>
-              <w:rPr>
-                <w:rFonts w:ascii="Calibri" w:hAnsi="Calibri"/>
-              </w:rPr>
-              <w:t xml:space="preserve"> renvoie</w:t>
-            </w:r>
-            <w:r>
-              <w:rPr>
-                <w:rFonts w:ascii="Calibri" w:hAnsi="Calibri"/>
-              </w:rPr>
-              <w:t>nt</w:t>
-            </w:r>
-            <w:r>
-              <w:rPr>
-                <w:rFonts w:ascii="Calibri" w:hAnsi="Calibri"/>
-              </w:rPr>
-              <w:t xml:space="preserve"> une position dans laquelle le serpent peut se déplacer. </w:t>
-            </w:r>
-            <w:r>
-              <w:rPr>
-                <w:rFonts w:ascii="Calibri" w:hAnsi="Calibri"/>
-              </w:rPr>
-              <w:t>L'IA dirigeant le Schlanga offensif (niveau difficile) a été également implémentée.</w:t>
-            </w:r>
-          </w:p>
-          <w:p>
-            <w:pPr>
-              <w:pStyle w:val="Standard"/>
+              <w:t>Contient une fonction permettant au Schlanga de se déplacer de façon aléatoire dans les directions où le plateau est vide et une fonction dirigeant le Schlanga défensif. Les fonctions renvoient une position dans laquelle le serpent peut se déplacer. L'IA dirigeant le Schlanga offensif (niveau difficile) a été également implémentée.</w:t>
+            </w:r>
+          </w:p>
+          <w:p>
+            <w:pPr>
+              <w:pStyle w:val="Normal"/>
               <w:jc w:val="left"/>
               <w:rPr>
                 <w:rFonts w:ascii="Calibri" w:hAnsi="Calibri"/>
@@ -977,7 +850,7 @@
         </w:tc>
         <w:tc>
           <w:tcPr>
-            <w:tcW w:w="3041" w:type="dxa"/>
+            <w:tcW w:w="3042" w:type="dxa"/>
             <w:tcBorders>
               <w:top w:val="single" w:sz="4" w:space="0" w:color="00000A"/>
               <w:left w:val="single" w:sz="4" w:space="0" w:color="00000A"/>
@@ -986,15 +859,15 @@
               <w:right w:val="single" w:sz="4" w:space="0" w:color="00000A"/>
               <w:insideV w:val="single" w:sz="4" w:space="0" w:color="00000A"/>
             </w:tcBorders>
-            <w:shd w:fill="auto" w:val="clear"/>
-            <w:tcMar>
-              <w:left w:w="108" w:type="dxa"/>
-            </w:tcMar>
-            <w:vAlign w:val="center"/>
-          </w:tcPr>
-          <w:p>
-            <w:pPr>
-              <w:pStyle w:val="Standard"/>
+            <w:shd w:fill="FFFFFF" w:val="clear"/>
+            <w:tcMar>
+              <w:left w:w="103" w:type="dxa"/>
+            </w:tcMar>
+            <w:vAlign w:val="center"/>
+          </w:tcPr>
+          <w:p>
+            <w:pPr>
+              <w:pStyle w:val="Normal"/>
               <w:jc w:val="left"/>
               <w:rPr>
                 <w:rFonts w:ascii="Calibri" w:hAnsi="Calibri"/>
@@ -1023,43 +896,31 @@
               <w:right w:val="single" w:sz="4" w:space="0" w:color="00000A"/>
               <w:insideV w:val="single" w:sz="4" w:space="0" w:color="00000A"/>
             </w:tcBorders>
-            <w:shd w:fill="auto" w:val="clear"/>
-            <w:tcMar>
-              <w:left w:w="108" w:type="dxa"/>
-            </w:tcMar>
-            <w:vAlign w:val="center"/>
-          </w:tcPr>
-          <w:p>
-            <w:pPr>
-              <w:pStyle w:val="Standard"/>
-              <w:jc w:val="center"/>
-              <w:rPr>
-                <w:rFonts w:ascii="Calibri" w:hAnsi="Calibri"/>
-              </w:rPr>
-            </w:pPr>
-            <w:r>
-              <w:rPr>
-                <w:rFonts w:ascii="Calibri" w:hAnsi="Calibri"/>
-              </w:rPr>
-              <w:t>J</w:t>
-            </w:r>
-            <w:r>
-              <w:rPr>
-                <w:rFonts w:ascii="Calibri" w:hAnsi="Calibri"/>
-              </w:rPr>
-              <w:t>eu</w:t>
-            </w:r>
-            <w:r>
-              <w:rPr>
-                <w:rFonts w:ascii="Calibri" w:hAnsi="Calibri"/>
-              </w:rPr>
-              <w:t>x</w:t>
-            </w:r>
-          </w:p>
-        </w:tc>
-        <w:tc>
-          <w:tcPr>
-            <w:tcW w:w="3004" w:type="dxa"/>
+            <w:shd w:fill="FFFFFF" w:val="clear"/>
+            <w:tcMar>
+              <w:left w:w="103" w:type="dxa"/>
+            </w:tcMar>
+            <w:vAlign w:val="center"/>
+          </w:tcPr>
+          <w:p>
+            <w:pPr>
+              <w:pStyle w:val="Normal"/>
+              <w:jc w:val="center"/>
+              <w:rPr>
+                <w:rFonts w:ascii="Calibri" w:hAnsi="Calibri"/>
+              </w:rPr>
+            </w:pPr>
+            <w:r>
+              <w:rPr>
+                <w:rFonts w:ascii="Calibri" w:hAnsi="Calibri"/>
+              </w:rPr>
+              <w:t>Jeux</w:t>
+            </w:r>
+          </w:p>
+        </w:tc>
+        <w:tc>
+          <w:tcPr>
+            <w:tcW w:w="3003" w:type="dxa"/>
             <w:tcBorders>
               <w:top w:val="single" w:sz="4" w:space="0" w:color="00000A"/>
               <w:left w:val="single" w:sz="4" w:space="0" w:color="00000A"/>
@@ -1068,15 +929,15 @@
               <w:right w:val="single" w:sz="4" w:space="0" w:color="00000A"/>
               <w:insideV w:val="single" w:sz="4" w:space="0" w:color="00000A"/>
             </w:tcBorders>
-            <w:shd w:fill="auto" w:val="clear"/>
-            <w:tcMar>
-              <w:left w:w="108" w:type="dxa"/>
-            </w:tcMar>
-            <w:vAlign w:val="center"/>
-          </w:tcPr>
-          <w:p>
-            <w:pPr>
-              <w:pStyle w:val="Standard"/>
+            <w:shd w:fill="FFFFFF" w:val="clear"/>
+            <w:tcMar>
+              <w:left w:w="103" w:type="dxa"/>
+            </w:tcMar>
+            <w:vAlign w:val="center"/>
+          </w:tcPr>
+          <w:p>
+            <w:pPr>
+              <w:pStyle w:val="Normal"/>
               <w:jc w:val="left"/>
               <w:rPr>
                 <w:rFonts w:ascii="Calibri" w:hAnsi="Calibri"/>
@@ -1086,30 +947,12 @@
               <w:rPr>
                 <w:rFonts w:ascii="Calibri" w:hAnsi="Calibri"/>
               </w:rPr>
-              <w:t xml:space="preserve">Réutilisation des modules IA,  snake,   plateau afin </w:t>
-            </w:r>
-            <w:r>
-              <w:rPr>
-                <w:rFonts w:ascii="Calibri" w:hAnsi="Calibri"/>
-              </w:rPr>
-              <w:t>gérer le jeu</w:t>
-            </w:r>
-            <w:r>
-              <w:rPr>
-                <w:rFonts w:ascii="Calibri" w:hAnsi="Calibri"/>
-              </w:rPr>
-              <w:t xml:space="preserve">. </w:t>
-            </w:r>
-            <w:r>
-              <w:rPr>
-                <w:rFonts w:ascii="Calibri" w:hAnsi="Calibri"/>
-              </w:rPr>
-              <w:t>Ce module est ensuite utilisé dans le main qui gère l'affichage et le jeu.</w:t>
-            </w:r>
-          </w:p>
-          <w:p>
-            <w:pPr>
-              <w:pStyle w:val="Standard"/>
+              <w:t>Réutilisation des modules IA,  snake,   plateau afin gérer le jeu. Ce module est ensuite utilisé dans le main qui gère l'affichage et le jeu.</w:t>
+            </w:r>
+          </w:p>
+          <w:p>
+            <w:pPr>
+              <w:pStyle w:val="Normal"/>
               <w:jc w:val="left"/>
               <w:rPr>
                 <w:rFonts w:ascii="Calibri" w:hAnsi="Calibri"/>
@@ -1124,7 +967,7 @@
         </w:tc>
         <w:tc>
           <w:tcPr>
-            <w:tcW w:w="3041" w:type="dxa"/>
+            <w:tcW w:w="3042" w:type="dxa"/>
             <w:tcBorders>
               <w:top w:val="single" w:sz="4" w:space="0" w:color="00000A"/>
               <w:left w:val="single" w:sz="4" w:space="0" w:color="00000A"/>
@@ -1133,15 +976,15 @@
               <w:right w:val="single" w:sz="4" w:space="0" w:color="00000A"/>
               <w:insideV w:val="single" w:sz="4" w:space="0" w:color="00000A"/>
             </w:tcBorders>
-            <w:shd w:fill="auto" w:val="clear"/>
-            <w:tcMar>
-              <w:left w:w="108" w:type="dxa"/>
-            </w:tcMar>
-            <w:vAlign w:val="center"/>
-          </w:tcPr>
-          <w:p>
-            <w:pPr>
-              <w:pStyle w:val="Standard"/>
+            <w:shd w:fill="FFFFFF" w:val="clear"/>
+            <w:tcMar>
+              <w:left w:w="103" w:type="dxa"/>
+            </w:tcMar>
+            <w:vAlign w:val="center"/>
+          </w:tcPr>
+          <w:p>
+            <w:pPr>
+              <w:pStyle w:val="Normal"/>
               <w:jc w:val="center"/>
               <w:rPr>
                 <w:rFonts w:ascii="Calibri" w:hAnsi="Calibri"/>
@@ -1172,15 +1015,15 @@
               <w:right w:val="single" w:sz="4" w:space="0" w:color="00000A"/>
               <w:insideV w:val="single" w:sz="4" w:space="0" w:color="00000A"/>
             </w:tcBorders>
-            <w:shd w:fill="auto" w:val="clear"/>
-            <w:tcMar>
-              <w:left w:w="108" w:type="dxa"/>
-            </w:tcMar>
-            <w:vAlign w:val="center"/>
-          </w:tcPr>
-          <w:p>
-            <w:pPr>
-              <w:pStyle w:val="Standard"/>
+            <w:shd w:fill="FFFFFF" w:val="clear"/>
+            <w:tcMar>
+              <w:left w:w="103" w:type="dxa"/>
+            </w:tcMar>
+            <w:vAlign w:val="center"/>
+          </w:tcPr>
+          <w:p>
+            <w:pPr>
+              <w:pStyle w:val="Normal"/>
               <w:jc w:val="center"/>
               <w:rPr>
                 <w:rFonts w:ascii="Calibri" w:hAnsi="Calibri"/>
@@ -1196,7 +1039,7 @@
         </w:tc>
         <w:tc>
           <w:tcPr>
-            <w:tcW w:w="3004" w:type="dxa"/>
+            <w:tcW w:w="3003" w:type="dxa"/>
             <w:tcBorders>
               <w:top w:val="single" w:sz="4" w:space="0" w:color="00000A"/>
               <w:left w:val="single" w:sz="4" w:space="0" w:color="00000A"/>
@@ -1205,15 +1048,15 @@
               <w:right w:val="single" w:sz="4" w:space="0" w:color="00000A"/>
               <w:insideV w:val="single" w:sz="4" w:space="0" w:color="00000A"/>
             </w:tcBorders>
-            <w:shd w:fill="auto" w:val="clear"/>
-            <w:tcMar>
-              <w:left w:w="108" w:type="dxa"/>
-            </w:tcMar>
-            <w:vAlign w:val="center"/>
-          </w:tcPr>
-          <w:p>
-            <w:pPr>
-              <w:pStyle w:val="Standard"/>
+            <w:shd w:fill="FFFFFF" w:val="clear"/>
+            <w:tcMar>
+              <w:left w:w="103" w:type="dxa"/>
+            </w:tcMar>
+            <w:vAlign w:val="center"/>
+          </w:tcPr>
+          <w:p>
+            <w:pPr>
+              <w:pStyle w:val="Normal"/>
               <w:jc w:val="left"/>
               <w:rPr>
                 <w:rFonts w:ascii="Calibri" w:hAnsi="Calibri"/>
@@ -1229,7 +1072,7 @@
         </w:tc>
         <w:tc>
           <w:tcPr>
-            <w:tcW w:w="3041" w:type="dxa"/>
+            <w:tcW w:w="3042" w:type="dxa"/>
             <w:tcBorders>
               <w:top w:val="single" w:sz="4" w:space="0" w:color="00000A"/>
               <w:left w:val="single" w:sz="4" w:space="0" w:color="00000A"/>
@@ -1238,15 +1081,15 @@
               <w:right w:val="single" w:sz="4" w:space="0" w:color="00000A"/>
               <w:insideV w:val="single" w:sz="4" w:space="0" w:color="00000A"/>
             </w:tcBorders>
-            <w:shd w:fill="auto" w:val="clear"/>
-            <w:tcMar>
-              <w:left w:w="108" w:type="dxa"/>
-            </w:tcMar>
-            <w:vAlign w:val="center"/>
-          </w:tcPr>
-          <w:p>
-            <w:pPr>
-              <w:pStyle w:val="Standard"/>
+            <w:shd w:fill="FFFFFF" w:val="clear"/>
+            <w:tcMar>
+              <w:left w:w="103" w:type="dxa"/>
+            </w:tcMar>
+            <w:vAlign w:val="center"/>
+          </w:tcPr>
+          <w:p>
+            <w:pPr>
+              <w:pStyle w:val="Normal"/>
               <w:jc w:val="center"/>
               <w:rPr>
                 <w:rFonts w:ascii="Calibri" w:hAnsi="Calibri"/>
@@ -1275,15 +1118,15 @@
               <w:right w:val="single" w:sz="4" w:space="0" w:color="00000A"/>
               <w:insideV w:val="single" w:sz="4" w:space="0" w:color="00000A"/>
             </w:tcBorders>
-            <w:shd w:fill="auto" w:val="clear"/>
-            <w:tcMar>
-              <w:left w:w="108" w:type="dxa"/>
-            </w:tcMar>
-            <w:vAlign w:val="center"/>
-          </w:tcPr>
-          <w:p>
-            <w:pPr>
-              <w:pStyle w:val="Standard"/>
+            <w:shd w:fill="FFFFFF" w:val="clear"/>
+            <w:tcMar>
+              <w:left w:w="103" w:type="dxa"/>
+            </w:tcMar>
+            <w:vAlign w:val="center"/>
+          </w:tcPr>
+          <w:p>
+            <w:pPr>
+              <w:pStyle w:val="Normal"/>
               <w:jc w:val="center"/>
               <w:rPr>
                 <w:rFonts w:ascii="Calibri" w:hAnsi="Calibri"/>
@@ -1299,7 +1142,7 @@
         </w:tc>
         <w:tc>
           <w:tcPr>
-            <w:tcW w:w="3004" w:type="dxa"/>
+            <w:tcW w:w="3003" w:type="dxa"/>
             <w:tcBorders>
               <w:top w:val="nil"/>
               <w:left w:val="single" w:sz="4" w:space="0" w:color="00000A"/>
@@ -1308,15 +1151,15 @@
               <w:right w:val="single" w:sz="4" w:space="0" w:color="00000A"/>
               <w:insideV w:val="single" w:sz="4" w:space="0" w:color="00000A"/>
             </w:tcBorders>
-            <w:shd w:fill="auto" w:val="clear"/>
-            <w:tcMar>
-              <w:left w:w="108" w:type="dxa"/>
-            </w:tcMar>
-            <w:vAlign w:val="center"/>
-          </w:tcPr>
-          <w:p>
-            <w:pPr>
-              <w:pStyle w:val="Standard"/>
+            <w:shd w:fill="FFFFFF" w:val="clear"/>
+            <w:tcMar>
+              <w:left w:w="103" w:type="dxa"/>
+            </w:tcMar>
+            <w:vAlign w:val="center"/>
+          </w:tcPr>
+          <w:p>
+            <w:pPr>
+              <w:pStyle w:val="Normal"/>
               <w:jc w:val="left"/>
               <w:rPr>
                 <w:rFonts w:ascii="Calibri" w:hAnsi="Calibri"/>
@@ -1332,7 +1175,7 @@
         </w:tc>
         <w:tc>
           <w:tcPr>
-            <w:tcW w:w="3041" w:type="dxa"/>
+            <w:tcW w:w="3042" w:type="dxa"/>
             <w:tcBorders>
               <w:top w:val="nil"/>
               <w:left w:val="single" w:sz="4" w:space="0" w:color="00000A"/>
@@ -1341,15 +1184,15 @@
               <w:right w:val="single" w:sz="4" w:space="0" w:color="00000A"/>
               <w:insideV w:val="single" w:sz="4" w:space="0" w:color="00000A"/>
             </w:tcBorders>
-            <w:shd w:fill="auto" w:val="clear"/>
-            <w:tcMar>
-              <w:left w:w="108" w:type="dxa"/>
-            </w:tcMar>
-            <w:vAlign w:val="center"/>
-          </w:tcPr>
-          <w:p>
-            <w:pPr>
-              <w:pStyle w:val="Standard"/>
+            <w:shd w:fill="FFFFFF" w:val="clear"/>
+            <w:tcMar>
+              <w:left w:w="103" w:type="dxa"/>
+            </w:tcMar>
+            <w:vAlign w:val="center"/>
+          </w:tcPr>
+          <w:p>
+            <w:pPr>
+              <w:pStyle w:val="Normal"/>
               <w:jc w:val="center"/>
               <w:rPr>
                 <w:rFonts w:ascii="Calibri" w:hAnsi="Calibri"/>
@@ -1378,15 +1221,15 @@
               <w:right w:val="single" w:sz="4" w:space="0" w:color="00000A"/>
               <w:insideV w:val="single" w:sz="4" w:space="0" w:color="00000A"/>
             </w:tcBorders>
-            <w:shd w:fill="auto" w:val="clear"/>
-            <w:tcMar>
-              <w:left w:w="108" w:type="dxa"/>
-            </w:tcMar>
-            <w:vAlign w:val="center"/>
-          </w:tcPr>
-          <w:p>
-            <w:pPr>
-              <w:pStyle w:val="Standard"/>
+            <w:shd w:fill="FFFFFF" w:val="clear"/>
+            <w:tcMar>
+              <w:left w:w="103" w:type="dxa"/>
+            </w:tcMar>
+            <w:vAlign w:val="center"/>
+          </w:tcPr>
+          <w:p>
+            <w:pPr>
+              <w:pStyle w:val="Normal"/>
               <w:jc w:val="center"/>
               <w:rPr>
                 <w:rFonts w:ascii="Calibri" w:hAnsi="Calibri"/>
@@ -1403,7 +1246,7 @@
           </w:p>
           <w:p>
             <w:pPr>
-              <w:pStyle w:val="Standard"/>
+              <w:pStyle w:val="Normal"/>
               <w:jc w:val="center"/>
               <w:rPr>
                 <w:rFonts w:ascii="Calibri" w:hAnsi="Calibri"/>
@@ -1420,22 +1263,22 @@
           </w:p>
           <w:p>
             <w:pPr>
-              <w:pStyle w:val="Standard"/>
-              <w:jc w:val="center"/>
-              <w:rPr>
-                <w:rFonts w:ascii="Calibri" w:hAnsi="Calibri"/>
-              </w:rPr>
-            </w:pPr>
-            <w:r>
-              <w:rPr>
-                <w:rFonts w:ascii="Calibri" w:hAnsi="Calibri"/>
-              </w:rPr>
-            </w:r>
-          </w:p>
-        </w:tc>
-        <w:tc>
-          <w:tcPr>
-            <w:tcW w:w="3004" w:type="dxa"/>
+              <w:pStyle w:val="Normal"/>
+              <w:jc w:val="center"/>
+              <w:rPr>
+                <w:rFonts w:ascii="Calibri" w:hAnsi="Calibri"/>
+              </w:rPr>
+            </w:pPr>
+            <w:r>
+              <w:rPr>
+                <w:rFonts w:ascii="Calibri" w:hAnsi="Calibri"/>
+              </w:rPr>
+            </w:r>
+          </w:p>
+        </w:tc>
+        <w:tc>
+          <w:tcPr>
+            <w:tcW w:w="3003" w:type="dxa"/>
             <w:tcBorders>
               <w:top w:val="single" w:sz="4" w:space="0" w:color="00000A"/>
               <w:left w:val="single" w:sz="4" w:space="0" w:color="00000A"/>
@@ -1444,15 +1287,15 @@
               <w:right w:val="single" w:sz="4" w:space="0" w:color="00000A"/>
               <w:insideV w:val="single" w:sz="4" w:space="0" w:color="00000A"/>
             </w:tcBorders>
-            <w:shd w:fill="auto" w:val="clear"/>
-            <w:tcMar>
-              <w:left w:w="108" w:type="dxa"/>
-            </w:tcMar>
-            <w:vAlign w:val="center"/>
-          </w:tcPr>
-          <w:p>
-            <w:pPr>
-              <w:pStyle w:val="Standard"/>
+            <w:shd w:fill="FFFFFF" w:val="clear"/>
+            <w:tcMar>
+              <w:left w:w="103" w:type="dxa"/>
+            </w:tcMar>
+            <w:vAlign w:val="center"/>
+          </w:tcPr>
+          <w:p>
+            <w:pPr>
+              <w:pStyle w:val="Normal"/>
               <w:jc w:val="left"/>
               <w:rPr>
                 <w:rFonts w:ascii="Calibri" w:hAnsi="Calibri"/>
@@ -1470,7 +1313,7 @@
         </w:tc>
         <w:tc>
           <w:tcPr>
-            <w:tcW w:w="3041" w:type="dxa"/>
+            <w:tcW w:w="3042" w:type="dxa"/>
             <w:tcBorders>
               <w:top w:val="single" w:sz="4" w:space="0" w:color="00000A"/>
               <w:left w:val="single" w:sz="4" w:space="0" w:color="00000A"/>
@@ -1479,15 +1322,15 @@
               <w:right w:val="single" w:sz="4" w:space="0" w:color="00000A"/>
               <w:insideV w:val="single" w:sz="4" w:space="0" w:color="00000A"/>
             </w:tcBorders>
-            <w:shd w:fill="auto" w:val="clear"/>
-            <w:tcMar>
-              <w:left w:w="108" w:type="dxa"/>
-            </w:tcMar>
-            <w:vAlign w:val="center"/>
-          </w:tcPr>
-          <w:p>
-            <w:pPr>
-              <w:pStyle w:val="Standard"/>
+            <w:shd w:fill="FFFFFF" w:val="clear"/>
+            <w:tcMar>
+              <w:left w:w="103" w:type="dxa"/>
+            </w:tcMar>
+            <w:vAlign w:val="center"/>
+          </w:tcPr>
+          <w:p>
+            <w:pPr>
+              <w:pStyle w:val="Normal"/>
               <w:jc w:val="center"/>
               <w:rPr>
                 <w:rFonts w:ascii="Calibri" w:hAnsi="Calibri"/>
@@ -1516,15 +1359,15 @@
               <w:right w:val="single" w:sz="4" w:space="0" w:color="00000A"/>
               <w:insideV w:val="single" w:sz="4" w:space="0" w:color="00000A"/>
             </w:tcBorders>
-            <w:shd w:fill="auto" w:val="clear"/>
-            <w:tcMar>
-              <w:left w:w="108" w:type="dxa"/>
-            </w:tcMar>
-            <w:vAlign w:val="center"/>
-          </w:tcPr>
-          <w:p>
-            <w:pPr>
-              <w:pStyle w:val="Standard"/>
+            <w:shd w:fill="FFFFFF" w:val="clear"/>
+            <w:tcMar>
+              <w:left w:w="103" w:type="dxa"/>
+            </w:tcMar>
+            <w:vAlign w:val="center"/>
+          </w:tcPr>
+          <w:p>
+            <w:pPr>
+              <w:pStyle w:val="Normal"/>
               <w:jc w:val="center"/>
               <w:rPr>
                 <w:rFonts w:ascii="Calibri" w:hAnsi="Calibri"/>
@@ -1541,36 +1384,36 @@
           </w:p>
           <w:p>
             <w:pPr>
-              <w:pStyle w:val="Standard"/>
-              <w:jc w:val="center"/>
-              <w:rPr>
-                <w:rFonts w:ascii="Calibri" w:hAnsi="Calibri"/>
-              </w:rPr>
-            </w:pPr>
-            <w:r>
-              <w:rPr>
-                <w:rFonts w:ascii="Calibri" w:hAnsi="Calibri"/>
-              </w:rPr>
-            </w:r>
-          </w:p>
-          <w:p>
-            <w:pPr>
-              <w:pStyle w:val="Standard"/>
-              <w:jc w:val="center"/>
-              <w:rPr>
-                <w:rFonts w:ascii="Calibri" w:hAnsi="Calibri"/>
-              </w:rPr>
-            </w:pPr>
-            <w:r>
-              <w:rPr>
-                <w:rFonts w:ascii="Calibri" w:hAnsi="Calibri"/>
-              </w:rPr>
-            </w:r>
-          </w:p>
-        </w:tc>
-        <w:tc>
-          <w:tcPr>
-            <w:tcW w:w="3004" w:type="dxa"/>
+              <w:pStyle w:val="Normal"/>
+              <w:jc w:val="center"/>
+              <w:rPr>
+                <w:rFonts w:ascii="Calibri" w:hAnsi="Calibri"/>
+              </w:rPr>
+            </w:pPr>
+            <w:r>
+              <w:rPr>
+                <w:rFonts w:ascii="Calibri" w:hAnsi="Calibri"/>
+              </w:rPr>
+            </w:r>
+          </w:p>
+          <w:p>
+            <w:pPr>
+              <w:pStyle w:val="Normal"/>
+              <w:jc w:val="center"/>
+              <w:rPr>
+                <w:rFonts w:ascii="Calibri" w:hAnsi="Calibri"/>
+              </w:rPr>
+            </w:pPr>
+            <w:r>
+              <w:rPr>
+                <w:rFonts w:ascii="Calibri" w:hAnsi="Calibri"/>
+              </w:rPr>
+            </w:r>
+          </w:p>
+        </w:tc>
+        <w:tc>
+          <w:tcPr>
+            <w:tcW w:w="3003" w:type="dxa"/>
             <w:tcBorders>
               <w:top w:val="single" w:sz="4" w:space="0" w:color="00000A"/>
               <w:left w:val="single" w:sz="4" w:space="0" w:color="00000A"/>
@@ -1579,15 +1422,15 @@
               <w:right w:val="single" w:sz="4" w:space="0" w:color="00000A"/>
               <w:insideV w:val="single" w:sz="4" w:space="0" w:color="00000A"/>
             </w:tcBorders>
-            <w:shd w:fill="auto" w:val="clear"/>
-            <w:tcMar>
-              <w:left w:w="108" w:type="dxa"/>
-            </w:tcMar>
-            <w:vAlign w:val="center"/>
-          </w:tcPr>
-          <w:p>
-            <w:pPr>
-              <w:pStyle w:val="Standard"/>
+            <w:shd w:fill="FFFFFF" w:val="clear"/>
+            <w:tcMar>
+              <w:left w:w="103" w:type="dxa"/>
+            </w:tcMar>
+            <w:vAlign w:val="center"/>
+          </w:tcPr>
+          <w:p>
+            <w:pPr>
+              <w:pStyle w:val="Normal"/>
               <w:jc w:val="left"/>
               <w:rPr>
                 <w:rFonts w:ascii="Calibri" w:hAnsi="Calibri"/>
@@ -1597,24 +1440,12 @@
               <w:rPr>
                 <w:rFonts w:ascii="Calibri" w:hAnsi="Calibri"/>
               </w:rPr>
-              <w:t xml:space="preserve">Contient toutes les fonctions utiles à la création </w:t>
-            </w:r>
-            <w:r>
-              <w:rPr>
-                <w:rFonts w:ascii="Calibri" w:hAnsi="Calibri"/>
-              </w:rPr>
-              <w:t>et au</w:t>
-            </w:r>
-            <w:r>
-              <w:rPr>
-                <w:rFonts w:ascii="Calibri" w:hAnsi="Calibri"/>
-              </w:rPr>
-              <w:t xml:space="preserve"> déplacement d'un serpent.</w:t>
-            </w:r>
-          </w:p>
-          <w:p>
-            <w:pPr>
-              <w:pStyle w:val="Standard"/>
+              <w:t>Contient toutes les fonctions utiles à la création et au déplacement d'un serpent.</w:t>
+            </w:r>
+          </w:p>
+          <w:p>
+            <w:pPr>
+              <w:pStyle w:val="Normal"/>
               <w:jc w:val="left"/>
               <w:rPr>
                 <w:rFonts w:ascii="Calibri" w:hAnsi="Calibri"/>
@@ -1629,7 +1460,7 @@
         </w:tc>
         <w:tc>
           <w:tcPr>
-            <w:tcW w:w="3041" w:type="dxa"/>
+            <w:tcW w:w="3042" w:type="dxa"/>
             <w:tcBorders>
               <w:top w:val="single" w:sz="4" w:space="0" w:color="00000A"/>
               <w:left w:val="single" w:sz="4" w:space="0" w:color="00000A"/>
@@ -1638,15 +1469,15 @@
               <w:right w:val="single" w:sz="4" w:space="0" w:color="00000A"/>
               <w:insideV w:val="single" w:sz="4" w:space="0" w:color="00000A"/>
             </w:tcBorders>
-            <w:shd w:fill="auto" w:val="clear"/>
-            <w:tcMar>
-              <w:left w:w="108" w:type="dxa"/>
-            </w:tcMar>
-            <w:vAlign w:val="center"/>
-          </w:tcPr>
-          <w:p>
-            <w:pPr>
-              <w:pStyle w:val="Standard"/>
+            <w:shd w:fill="FFFFFF" w:val="clear"/>
+            <w:tcMar>
+              <w:left w:w="103" w:type="dxa"/>
+            </w:tcMar>
+            <w:vAlign w:val="center"/>
+          </w:tcPr>
+          <w:p>
+            <w:pPr>
+              <w:pStyle w:val="Normal"/>
               <w:jc w:val="center"/>
               <w:rPr>
                 <w:rFonts w:ascii="Calibri" w:hAnsi="Calibri"/>
@@ -1675,15 +1506,15 @@
               <w:right w:val="single" w:sz="4" w:space="0" w:color="00000A"/>
               <w:insideV w:val="single" w:sz="4" w:space="0" w:color="00000A"/>
             </w:tcBorders>
-            <w:shd w:fill="auto" w:val="clear"/>
-            <w:tcMar>
-              <w:left w:w="108" w:type="dxa"/>
-            </w:tcMar>
-            <w:vAlign w:val="center"/>
-          </w:tcPr>
-          <w:p>
-            <w:pPr>
-              <w:pStyle w:val="Standard"/>
+            <w:shd w:fill="FFFFFF" w:val="clear"/>
+            <w:tcMar>
+              <w:left w:w="103" w:type="dxa"/>
+            </w:tcMar>
+            <w:vAlign w:val="center"/>
+          </w:tcPr>
+          <w:p>
+            <w:pPr>
+              <w:pStyle w:val="Normal"/>
               <w:jc w:val="center"/>
               <w:rPr>
                 <w:rFonts w:ascii="Calibri" w:hAnsi="Calibri"/>
@@ -1699,7 +1530,7 @@
         </w:tc>
         <w:tc>
           <w:tcPr>
-            <w:tcW w:w="3004" w:type="dxa"/>
+            <w:tcW w:w="3003" w:type="dxa"/>
             <w:tcBorders>
               <w:top w:val="nil"/>
               <w:left w:val="single" w:sz="4" w:space="0" w:color="00000A"/>
@@ -1708,15 +1539,15 @@
               <w:right w:val="single" w:sz="4" w:space="0" w:color="00000A"/>
               <w:insideV w:val="single" w:sz="4" w:space="0" w:color="00000A"/>
             </w:tcBorders>
-            <w:shd w:fill="auto" w:val="clear"/>
-            <w:tcMar>
-              <w:left w:w="108" w:type="dxa"/>
-            </w:tcMar>
-            <w:vAlign w:val="center"/>
-          </w:tcPr>
-          <w:p>
-            <w:pPr>
-              <w:pStyle w:val="Standard"/>
+            <w:shd w:fill="FFFFFF" w:val="clear"/>
+            <w:tcMar>
+              <w:left w:w="103" w:type="dxa"/>
+            </w:tcMar>
+            <w:vAlign w:val="center"/>
+          </w:tcPr>
+          <w:p>
+            <w:pPr>
+              <w:pStyle w:val="Normal"/>
               <w:jc w:val="left"/>
               <w:rPr>
                 <w:rFonts w:ascii="Calibri" w:hAnsi="Calibri"/>
@@ -1732,7 +1563,7 @@
         </w:tc>
         <w:tc>
           <w:tcPr>
-            <w:tcW w:w="3041" w:type="dxa"/>
+            <w:tcW w:w="3042" w:type="dxa"/>
             <w:tcBorders>
               <w:top w:val="nil"/>
               <w:left w:val="single" w:sz="4" w:space="0" w:color="00000A"/>
@@ -1741,15 +1572,15 @@
               <w:right w:val="single" w:sz="4" w:space="0" w:color="00000A"/>
               <w:insideV w:val="single" w:sz="4" w:space="0" w:color="00000A"/>
             </w:tcBorders>
-            <w:shd w:fill="auto" w:val="clear"/>
-            <w:tcMar>
-              <w:left w:w="108" w:type="dxa"/>
-            </w:tcMar>
-            <w:vAlign w:val="center"/>
-          </w:tcPr>
-          <w:p>
-            <w:pPr>
-              <w:pStyle w:val="Standard"/>
+            <w:shd w:fill="FFFFFF" w:val="clear"/>
+            <w:tcMar>
+              <w:left w:w="103" w:type="dxa"/>
+            </w:tcMar>
+            <w:vAlign w:val="center"/>
+          </w:tcPr>
+          <w:p>
+            <w:pPr>
+              <w:pStyle w:val="Normal"/>
               <w:jc w:val="center"/>
               <w:rPr>
                 <w:rFonts w:ascii="Calibri" w:hAnsi="Calibri"/>
@@ -1778,15 +1609,15 @@
               <w:right w:val="single" w:sz="4" w:space="0" w:color="00000A"/>
               <w:insideV w:val="single" w:sz="4" w:space="0" w:color="00000A"/>
             </w:tcBorders>
-            <w:shd w:fill="auto" w:val="clear"/>
-            <w:tcMar>
-              <w:left w:w="108" w:type="dxa"/>
-            </w:tcMar>
-            <w:vAlign w:val="center"/>
-          </w:tcPr>
-          <w:p>
-            <w:pPr>
-              <w:pStyle w:val="Standard"/>
+            <w:shd w:fill="FFFFFF" w:val="clear"/>
+            <w:tcMar>
+              <w:left w:w="103" w:type="dxa"/>
+            </w:tcMar>
+            <w:vAlign w:val="center"/>
+          </w:tcPr>
+          <w:p>
+            <w:pPr>
+              <w:pStyle w:val="Normal"/>
               <w:jc w:val="center"/>
               <w:rPr>
                 <w:rFonts w:ascii="Calibri" w:hAnsi="Calibri"/>
@@ -1802,7 +1633,7 @@
         </w:tc>
         <w:tc>
           <w:tcPr>
-            <w:tcW w:w="3004" w:type="dxa"/>
+            <w:tcW w:w="3003" w:type="dxa"/>
             <w:tcBorders>
               <w:top w:val="nil"/>
               <w:left w:val="single" w:sz="4" w:space="0" w:color="00000A"/>
@@ -1811,15 +1642,15 @@
               <w:right w:val="single" w:sz="4" w:space="0" w:color="00000A"/>
               <w:insideV w:val="single" w:sz="4" w:space="0" w:color="00000A"/>
             </w:tcBorders>
-            <w:shd w:fill="auto" w:val="clear"/>
-            <w:tcMar>
-              <w:left w:w="108" w:type="dxa"/>
-            </w:tcMar>
-            <w:vAlign w:val="center"/>
-          </w:tcPr>
-          <w:p>
-            <w:pPr>
-              <w:pStyle w:val="Standard"/>
+            <w:shd w:fill="FFFFFF" w:val="clear"/>
+            <w:tcMar>
+              <w:left w:w="103" w:type="dxa"/>
+            </w:tcMar>
+            <w:vAlign w:val="center"/>
+          </w:tcPr>
+          <w:p>
+            <w:pPr>
+              <w:pStyle w:val="Normal"/>
               <w:jc w:val="left"/>
               <w:rPr>
                 <w:rFonts w:ascii="Calibri" w:hAnsi="Calibri"/>
@@ -1835,7 +1666,7 @@
         </w:tc>
         <w:tc>
           <w:tcPr>
-            <w:tcW w:w="3041" w:type="dxa"/>
+            <w:tcW w:w="3042" w:type="dxa"/>
             <w:tcBorders>
               <w:top w:val="nil"/>
               <w:left w:val="single" w:sz="4" w:space="0" w:color="00000A"/>
@@ -1844,15 +1675,15 @@
               <w:right w:val="single" w:sz="4" w:space="0" w:color="00000A"/>
               <w:insideV w:val="single" w:sz="4" w:space="0" w:color="00000A"/>
             </w:tcBorders>
-            <w:shd w:fill="auto" w:val="clear"/>
-            <w:tcMar>
-              <w:left w:w="108" w:type="dxa"/>
-            </w:tcMar>
-            <w:vAlign w:val="center"/>
-          </w:tcPr>
-          <w:p>
-            <w:pPr>
-              <w:pStyle w:val="Standard"/>
+            <w:shd w:fill="FFFFFF" w:val="clear"/>
+            <w:tcMar>
+              <w:left w:w="103" w:type="dxa"/>
+            </w:tcMar>
+            <w:vAlign w:val="center"/>
+          </w:tcPr>
+          <w:p>
+            <w:pPr>
+              <w:pStyle w:val="Normal"/>
               <w:jc w:val="center"/>
               <w:rPr>
                 <w:rFonts w:ascii="Calibri" w:hAnsi="Calibri"/>
@@ -1881,43 +1712,43 @@
               <w:right w:val="single" w:sz="4" w:space="0" w:color="00000A"/>
               <w:insideV w:val="single" w:sz="4" w:space="0" w:color="00000A"/>
             </w:tcBorders>
-            <w:shd w:fill="auto" w:val="clear"/>
-            <w:tcMar>
-              <w:left w:w="108" w:type="dxa"/>
-            </w:tcMar>
-            <w:vAlign w:val="center"/>
-          </w:tcPr>
-          <w:p>
-            <w:pPr>
-              <w:pStyle w:val="Standard"/>
-              <w:jc w:val="center"/>
-              <w:rPr>
-                <w:rFonts w:ascii="Calibri" w:hAnsi="Calibri"/>
-              </w:rPr>
-            </w:pPr>
-            <w:r>
-              <w:rPr>
-                <w:rFonts w:ascii="Calibri" w:hAnsi="Calibri"/>
-              </w:rPr>
-            </w:r>
-          </w:p>
-          <w:p>
-            <w:pPr>
-              <w:pStyle w:val="Standard"/>
-              <w:jc w:val="center"/>
-              <w:rPr>
-                <w:rFonts w:ascii="Calibri" w:hAnsi="Calibri"/>
-              </w:rPr>
-            </w:pPr>
-            <w:r>
-              <w:rPr>
-                <w:rFonts w:ascii="Calibri" w:hAnsi="Calibri"/>
-              </w:rPr>
-            </w:r>
-          </w:p>
-          <w:p>
-            <w:pPr>
-              <w:pStyle w:val="Standard"/>
+            <w:shd w:fill="FFFFFF" w:val="clear"/>
+            <w:tcMar>
+              <w:left w:w="103" w:type="dxa"/>
+            </w:tcMar>
+            <w:vAlign w:val="center"/>
+          </w:tcPr>
+          <w:p>
+            <w:pPr>
+              <w:pStyle w:val="Normal"/>
+              <w:jc w:val="center"/>
+              <w:rPr>
+                <w:rFonts w:ascii="Calibri" w:hAnsi="Calibri"/>
+              </w:rPr>
+            </w:pPr>
+            <w:r>
+              <w:rPr>
+                <w:rFonts w:ascii="Calibri" w:hAnsi="Calibri"/>
+              </w:rPr>
+            </w:r>
+          </w:p>
+          <w:p>
+            <w:pPr>
+              <w:pStyle w:val="Normal"/>
+              <w:jc w:val="center"/>
+              <w:rPr>
+                <w:rFonts w:ascii="Calibri" w:hAnsi="Calibri"/>
+              </w:rPr>
+            </w:pPr>
+            <w:r>
+              <w:rPr>
+                <w:rFonts w:ascii="Calibri" w:hAnsi="Calibri"/>
+              </w:rPr>
+            </w:r>
+          </w:p>
+          <w:p>
+            <w:pPr>
+              <w:pStyle w:val="Normal"/>
               <w:jc w:val="center"/>
               <w:rPr>
                 <w:rFonts w:ascii="Calibri" w:hAnsi="Calibri"/>
@@ -1940,36 +1771,36 @@
           </w:p>
           <w:p>
             <w:pPr>
-              <w:pStyle w:val="Standard"/>
-              <w:jc w:val="center"/>
-              <w:rPr>
-                <w:rFonts w:ascii="Calibri" w:hAnsi="Calibri"/>
-              </w:rPr>
-            </w:pPr>
-            <w:r>
-              <w:rPr>
-                <w:rFonts w:ascii="Calibri" w:hAnsi="Calibri"/>
-              </w:rPr>
-            </w:r>
-          </w:p>
-          <w:p>
-            <w:pPr>
-              <w:pStyle w:val="Standard"/>
-              <w:jc w:val="center"/>
-              <w:rPr>
-                <w:rFonts w:ascii="Calibri" w:hAnsi="Calibri"/>
-              </w:rPr>
-            </w:pPr>
-            <w:r>
-              <w:rPr>
-                <w:rFonts w:ascii="Calibri" w:hAnsi="Calibri"/>
-              </w:rPr>
-            </w:r>
-          </w:p>
-        </w:tc>
-        <w:tc>
-          <w:tcPr>
-            <w:tcW w:w="3004" w:type="dxa"/>
+              <w:pStyle w:val="Normal"/>
+              <w:jc w:val="center"/>
+              <w:rPr>
+                <w:rFonts w:ascii="Calibri" w:hAnsi="Calibri"/>
+              </w:rPr>
+            </w:pPr>
+            <w:r>
+              <w:rPr>
+                <w:rFonts w:ascii="Calibri" w:hAnsi="Calibri"/>
+              </w:rPr>
+            </w:r>
+          </w:p>
+          <w:p>
+            <w:pPr>
+              <w:pStyle w:val="Normal"/>
+              <w:jc w:val="center"/>
+              <w:rPr>
+                <w:rFonts w:ascii="Calibri" w:hAnsi="Calibri"/>
+              </w:rPr>
+            </w:pPr>
+            <w:r>
+              <w:rPr>
+                <w:rFonts w:ascii="Calibri" w:hAnsi="Calibri"/>
+              </w:rPr>
+            </w:r>
+          </w:p>
+        </w:tc>
+        <w:tc>
+          <w:tcPr>
+            <w:tcW w:w="3003" w:type="dxa"/>
             <w:tcBorders>
               <w:top w:val="single" w:sz="4" w:space="0" w:color="00000A"/>
               <w:left w:val="single" w:sz="4" w:space="0" w:color="00000A"/>
@@ -1978,15 +1809,15 @@
               <w:right w:val="single" w:sz="4" w:space="0" w:color="00000A"/>
               <w:insideV w:val="single" w:sz="4" w:space="0" w:color="00000A"/>
             </w:tcBorders>
-            <w:shd w:fill="auto" w:val="clear"/>
-            <w:tcMar>
-              <w:left w:w="108" w:type="dxa"/>
-            </w:tcMar>
-            <w:vAlign w:val="center"/>
-          </w:tcPr>
-          <w:p>
-            <w:pPr>
-              <w:pStyle w:val="Standard"/>
+            <w:shd w:fill="FFFFFF" w:val="clear"/>
+            <w:tcMar>
+              <w:left w:w="103" w:type="dxa"/>
+            </w:tcMar>
+            <w:vAlign w:val="center"/>
+          </w:tcPr>
+          <w:p>
+            <w:pPr>
+              <w:pStyle w:val="Normal"/>
               <w:jc w:val="left"/>
               <w:rPr>
                 <w:rFonts w:ascii="Calibri" w:hAnsi="Calibri"/>
@@ -2002,7 +1833,7 @@
         </w:tc>
         <w:tc>
           <w:tcPr>
-            <w:tcW w:w="3041" w:type="dxa"/>
+            <w:tcW w:w="3042" w:type="dxa"/>
             <w:tcBorders>
               <w:top w:val="single" w:sz="4" w:space="0" w:color="00000A"/>
               <w:left w:val="single" w:sz="4" w:space="0" w:color="00000A"/>
@@ -2011,15 +1842,15 @@
               <w:right w:val="single" w:sz="4" w:space="0" w:color="00000A"/>
               <w:insideV w:val="single" w:sz="4" w:space="0" w:color="00000A"/>
             </w:tcBorders>
-            <w:shd w:fill="auto" w:val="clear"/>
-            <w:tcMar>
-              <w:left w:w="108" w:type="dxa"/>
-            </w:tcMar>
-            <w:vAlign w:val="center"/>
-          </w:tcPr>
-          <w:p>
-            <w:pPr>
-              <w:pStyle w:val="Standard"/>
+            <w:shd w:fill="FFFFFF" w:val="clear"/>
+            <w:tcMar>
+              <w:left w:w="103" w:type="dxa"/>
+            </w:tcMar>
+            <w:vAlign w:val="center"/>
+          </w:tcPr>
+          <w:p>
+            <w:pPr>
+              <w:pStyle w:val="Normal"/>
               <w:jc w:val="left"/>
               <w:rPr>
                 <w:rFonts w:ascii="Calibri" w:hAnsi="Calibri"/>
@@ -2033,7 +1864,7 @@
           </w:p>
           <w:p>
             <w:pPr>
-              <w:pStyle w:val="Standard"/>
+              <w:pStyle w:val="Normal"/>
               <w:jc w:val="left"/>
               <w:rPr>
                 <w:rFonts w:ascii="Calibri" w:hAnsi="Calibri"/>
@@ -2062,36 +1893,30 @@
               <w:right w:val="single" w:sz="4" w:space="0" w:color="00000A"/>
               <w:insideV w:val="single" w:sz="4" w:space="0" w:color="00000A"/>
             </w:tcBorders>
-            <w:shd w:fill="auto" w:val="clear"/>
-            <w:tcMar>
-              <w:left w:w="108" w:type="dxa"/>
-            </w:tcMar>
-            <w:vAlign w:val="center"/>
-          </w:tcPr>
-          <w:p>
-            <w:pPr>
-              <w:pStyle w:val="Standard"/>
-              <w:jc w:val="center"/>
-              <w:rPr>
-                <w:rFonts w:ascii="Calibri" w:hAnsi="Calibri"/>
-              </w:rPr>
-            </w:pPr>
-            <w:r>
-              <w:rPr>
-                <w:rFonts w:ascii="Calibri" w:hAnsi="Calibri"/>
-              </w:rPr>
-              <w:t xml:space="preserve">Menu </w:t>
-            </w:r>
-            <w:r>
-              <w:rPr>
-                <w:rFonts w:ascii="Calibri" w:hAnsi="Calibri"/>
-              </w:rPr>
-              <w:t>(géré dans le main)</w:t>
-            </w:r>
-          </w:p>
-          <w:p>
-            <w:pPr>
-              <w:pStyle w:val="Standard"/>
+            <w:shd w:fill="FFFFFF" w:val="clear"/>
+            <w:tcMar>
+              <w:left w:w="103" w:type="dxa"/>
+            </w:tcMar>
+            <w:vAlign w:val="center"/>
+          </w:tcPr>
+          <w:p>
+            <w:pPr>
+              <w:pStyle w:val="Normal"/>
+              <w:jc w:val="center"/>
+              <w:rPr>
+                <w:rFonts w:ascii="Calibri" w:hAnsi="Calibri"/>
+              </w:rPr>
+            </w:pPr>
+            <w:r>
+              <w:rPr>
+                <w:rFonts w:ascii="Calibri" w:hAnsi="Calibri"/>
+              </w:rPr>
+              <w:t>Menu (géré dans le main)</w:t>
+            </w:r>
+          </w:p>
+          <w:p>
+            <w:pPr>
+              <w:pStyle w:val="Normal"/>
               <w:jc w:val="center"/>
               <w:rPr>
                 <w:rFonts w:ascii="Calibri" w:hAnsi="Calibri"/>
@@ -2107,7 +1932,7 @@
         </w:tc>
         <w:tc>
           <w:tcPr>
-            <w:tcW w:w="3004" w:type="dxa"/>
+            <w:tcW w:w="3003" w:type="dxa"/>
             <w:tcBorders>
               <w:top w:val="single" w:sz="4" w:space="0" w:color="00000A"/>
               <w:left w:val="single" w:sz="4" w:space="0" w:color="00000A"/>
@@ -2116,15 +1941,15 @@
               <w:right w:val="single" w:sz="4" w:space="0" w:color="00000A"/>
               <w:insideV w:val="single" w:sz="4" w:space="0" w:color="00000A"/>
             </w:tcBorders>
-            <w:shd w:fill="auto" w:val="clear"/>
-            <w:tcMar>
-              <w:left w:w="108" w:type="dxa"/>
-            </w:tcMar>
-            <w:vAlign w:val="center"/>
-          </w:tcPr>
-          <w:p>
-            <w:pPr>
-              <w:pStyle w:val="Standard"/>
+            <w:shd w:fill="FFFFFF" w:val="clear"/>
+            <w:tcMar>
+              <w:left w:w="103" w:type="dxa"/>
+            </w:tcMar>
+            <w:vAlign w:val="center"/>
+          </w:tcPr>
+          <w:p>
+            <w:pPr>
+              <w:pStyle w:val="Normal"/>
               <w:jc w:val="left"/>
               <w:rPr>
                 <w:rFonts w:ascii="Calibri" w:hAnsi="Calibri"/>
@@ -2134,36 +1959,12 @@
               <w:rPr>
                 <w:rFonts w:ascii="Calibri" w:hAnsi="Calibri"/>
               </w:rPr>
-              <w:t xml:space="preserve">Menu général permettant de naviguer entre le jeu, les paramètres de jeu, </w:t>
-            </w:r>
-            <w:r>
-              <w:rPr>
-                <w:rFonts w:ascii="Calibri" w:hAnsi="Calibri"/>
-              </w:rPr>
-              <w:t>l'aide,</w:t>
-            </w:r>
-            <w:r>
-              <w:rPr>
-                <w:rFonts w:ascii="Calibri" w:hAnsi="Calibri"/>
-              </w:rPr>
-              <w:t xml:space="preserve">le tableau des scores </w:t>
-            </w:r>
-            <w:r>
-              <w:rPr>
-                <w:rFonts w:ascii="Calibri" w:hAnsi="Calibri"/>
-              </w:rPr>
-              <w:t>et de quitter</w:t>
-            </w:r>
-            <w:r>
-              <w:rPr>
-                <w:rFonts w:ascii="Calibri" w:hAnsi="Calibri"/>
-              </w:rPr>
-              <w:t>.</w:t>
-            </w:r>
-          </w:p>
-          <w:p>
-            <w:pPr>
-              <w:pStyle w:val="Standard"/>
+              <w:t>Menu général permettant de naviguer entre le jeu, les paramètres de jeu, l'aide,le tableau des scores et de quitter.</w:t>
+            </w:r>
+          </w:p>
+          <w:p>
+            <w:pPr>
+              <w:pStyle w:val="Normal"/>
               <w:jc w:val="left"/>
               <w:rPr>
                 <w:rFonts w:ascii="Calibri" w:hAnsi="Calibri"/>
@@ -2178,7 +1979,7 @@
         </w:tc>
         <w:tc>
           <w:tcPr>
-            <w:tcW w:w="3041" w:type="dxa"/>
+            <w:tcW w:w="3042" w:type="dxa"/>
             <w:tcBorders>
               <w:top w:val="single" w:sz="4" w:space="0" w:color="00000A"/>
               <w:left w:val="single" w:sz="4" w:space="0" w:color="00000A"/>
@@ -2187,15 +1988,15 @@
               <w:right w:val="single" w:sz="4" w:space="0" w:color="00000A"/>
               <w:insideV w:val="single" w:sz="4" w:space="0" w:color="00000A"/>
             </w:tcBorders>
-            <w:shd w:fill="auto" w:val="clear"/>
-            <w:tcMar>
-              <w:left w:w="108" w:type="dxa"/>
-            </w:tcMar>
-            <w:vAlign w:val="center"/>
-          </w:tcPr>
-          <w:p>
-            <w:pPr>
-              <w:pStyle w:val="Standard"/>
+            <w:shd w:fill="FFFFFF" w:val="clear"/>
+            <w:tcMar>
+              <w:left w:w="103" w:type="dxa"/>
+            </w:tcMar>
+            <w:vAlign w:val="center"/>
+          </w:tcPr>
+          <w:p>
+            <w:pPr>
+              <w:pStyle w:val="Normal"/>
               <w:jc w:val="left"/>
               <w:rPr>
                 <w:rFonts w:ascii="Calibri" w:hAnsi="Calibri"/>
@@ -2209,7 +2010,7 @@
           </w:p>
           <w:p>
             <w:pPr>
-              <w:pStyle w:val="Standard"/>
+              <w:pStyle w:val="Normal"/>
               <w:jc w:val="left"/>
               <w:rPr>
                 <w:rFonts w:ascii="Calibri" w:hAnsi="Calibri"/>
@@ -2238,42 +2039,30 @@
               <w:right w:val="single" w:sz="4" w:space="0" w:color="00000A"/>
               <w:insideV w:val="single" w:sz="4" w:space="0" w:color="00000A"/>
             </w:tcBorders>
-            <w:shd w:fill="auto" w:val="clear"/>
-            <w:tcMar>
-              <w:left w:w="108" w:type="dxa"/>
-            </w:tcMar>
-            <w:vAlign w:val="center"/>
-          </w:tcPr>
-          <w:p>
-            <w:pPr>
-              <w:pStyle w:val="Standard"/>
-              <w:jc w:val="center"/>
-              <w:rPr>
-                <w:rFonts w:ascii="Calibri" w:hAnsi="Calibri"/>
-              </w:rPr>
-            </w:pPr>
-            <w:r>
-              <w:rPr>
-                <w:rFonts w:ascii="Calibri" w:hAnsi="Calibri"/>
-              </w:rPr>
-              <w:t>Paramètres</w:t>
-            </w:r>
-            <w:r>
-              <w:rPr>
-                <w:rFonts w:ascii="Calibri" w:hAnsi="Calibri"/>
-              </w:rPr>
-              <w:t xml:space="preserve"> </w:t>
-            </w:r>
-            <w:r>
-              <w:rPr>
-                <w:rFonts w:ascii="Calibri" w:hAnsi="Calibri"/>
-              </w:rPr>
-              <w:t>(géré dans le main)</w:t>
-            </w:r>
-          </w:p>
-          <w:p>
-            <w:pPr>
-              <w:pStyle w:val="Standard"/>
+            <w:shd w:fill="FFFFFF" w:val="clear"/>
+            <w:tcMar>
+              <w:left w:w="103" w:type="dxa"/>
+            </w:tcMar>
+            <w:vAlign w:val="center"/>
+          </w:tcPr>
+          <w:p>
+            <w:pPr>
+              <w:pStyle w:val="Normal"/>
+              <w:jc w:val="center"/>
+              <w:rPr>
+                <w:rFonts w:ascii="Calibri" w:hAnsi="Calibri"/>
+              </w:rPr>
+            </w:pPr>
+            <w:r>
+              <w:rPr>
+                <w:rFonts w:ascii="Calibri" w:hAnsi="Calibri"/>
+              </w:rPr>
+              <w:t>Paramètres (géré dans le main)</w:t>
+            </w:r>
+          </w:p>
+          <w:p>
+            <w:pPr>
+              <w:pStyle w:val="Normal"/>
               <w:jc w:val="center"/>
               <w:rPr>
                 <w:rFonts w:ascii="Calibri" w:hAnsi="Calibri"/>
@@ -2290,22 +2079,22 @@
           </w:p>
           <w:p>
             <w:pPr>
-              <w:pStyle w:val="Standard"/>
-              <w:jc w:val="center"/>
-              <w:rPr>
-                <w:rFonts w:ascii="Calibri" w:hAnsi="Calibri"/>
-              </w:rPr>
-            </w:pPr>
-            <w:r>
-              <w:rPr>
-                <w:rFonts w:ascii="Calibri" w:hAnsi="Calibri"/>
-              </w:rPr>
-            </w:r>
-          </w:p>
-        </w:tc>
-        <w:tc>
-          <w:tcPr>
-            <w:tcW w:w="3004" w:type="dxa"/>
+              <w:pStyle w:val="Normal"/>
+              <w:jc w:val="center"/>
+              <w:rPr>
+                <w:rFonts w:ascii="Calibri" w:hAnsi="Calibri"/>
+              </w:rPr>
+            </w:pPr>
+            <w:r>
+              <w:rPr>
+                <w:rFonts w:ascii="Calibri" w:hAnsi="Calibri"/>
+              </w:rPr>
+            </w:r>
+          </w:p>
+        </w:tc>
+        <w:tc>
+          <w:tcPr>
+            <w:tcW w:w="3003" w:type="dxa"/>
             <w:tcBorders>
               <w:top w:val="single" w:sz="4" w:space="0" w:color="00000A"/>
               <w:left w:val="single" w:sz="4" w:space="0" w:color="00000A"/>
@@ -2314,15 +2103,15 @@
               <w:right w:val="single" w:sz="4" w:space="0" w:color="00000A"/>
               <w:insideV w:val="single" w:sz="4" w:space="0" w:color="00000A"/>
             </w:tcBorders>
-            <w:shd w:fill="auto" w:val="clear"/>
-            <w:tcMar>
-              <w:left w:w="108" w:type="dxa"/>
-            </w:tcMar>
-            <w:vAlign w:val="center"/>
-          </w:tcPr>
-          <w:p>
-            <w:pPr>
-              <w:pStyle w:val="Standard"/>
+            <w:shd w:fill="FFFFFF" w:val="clear"/>
+            <w:tcMar>
+              <w:left w:w="103" w:type="dxa"/>
+            </w:tcMar>
+            <w:vAlign w:val="center"/>
+          </w:tcPr>
+          <w:p>
+            <w:pPr>
+              <w:pStyle w:val="Normal"/>
               <w:jc w:val="left"/>
               <w:rPr>
                 <w:rFonts w:ascii="Calibri" w:hAnsi="Calibri"/>
@@ -2338,7 +2127,7 @@
         </w:tc>
         <w:tc>
           <w:tcPr>
-            <w:tcW w:w="3041" w:type="dxa"/>
+            <w:tcW w:w="3042" w:type="dxa"/>
             <w:tcBorders>
               <w:top w:val="single" w:sz="4" w:space="0" w:color="00000A"/>
               <w:left w:val="single" w:sz="4" w:space="0" w:color="00000A"/>
@@ -2347,15 +2136,15 @@
               <w:right w:val="single" w:sz="4" w:space="0" w:color="00000A"/>
               <w:insideV w:val="single" w:sz="4" w:space="0" w:color="00000A"/>
             </w:tcBorders>
-            <w:shd w:fill="auto" w:val="clear"/>
-            <w:tcMar>
-              <w:left w:w="108" w:type="dxa"/>
-            </w:tcMar>
-            <w:vAlign w:val="center"/>
-          </w:tcPr>
-          <w:p>
-            <w:pPr>
-              <w:pStyle w:val="Standard"/>
+            <w:shd w:fill="FFFFFF" w:val="clear"/>
+            <w:tcMar>
+              <w:left w:w="103" w:type="dxa"/>
+            </w:tcMar>
+            <w:vAlign w:val="center"/>
+          </w:tcPr>
+          <w:p>
+            <w:pPr>
+              <w:pStyle w:val="Normal"/>
               <w:jc w:val="center"/>
               <w:rPr>
                 <w:rFonts w:ascii="Calibri" w:hAnsi="Calibri"/>
@@ -2384,36 +2173,30 @@
               <w:right w:val="single" w:sz="4" w:space="0" w:color="00000A"/>
               <w:insideV w:val="single" w:sz="4" w:space="0" w:color="00000A"/>
             </w:tcBorders>
-            <w:shd w:fill="auto" w:val="clear"/>
-            <w:tcMar>
-              <w:left w:w="108" w:type="dxa"/>
-            </w:tcMar>
-            <w:vAlign w:val="center"/>
-          </w:tcPr>
-          <w:p>
-            <w:pPr>
-              <w:pStyle w:val="Standard"/>
-              <w:jc w:val="center"/>
-              <w:rPr>
-                <w:rFonts w:ascii="Calibri" w:hAnsi="Calibri"/>
-              </w:rPr>
-            </w:pPr>
-            <w:r>
-              <w:rPr>
-                <w:rFonts w:ascii="Calibri" w:hAnsi="Calibri"/>
-              </w:rPr>
-              <w:t xml:space="preserve">Highscore </w:t>
-            </w:r>
-            <w:r>
-              <w:rPr>
-                <w:rFonts w:ascii="Calibri" w:hAnsi="Calibri"/>
-              </w:rPr>
-              <w:t>(géré dans le main)</w:t>
-            </w:r>
-          </w:p>
-          <w:p>
-            <w:pPr>
-              <w:pStyle w:val="Standard"/>
+            <w:shd w:fill="FFFFFF" w:val="clear"/>
+            <w:tcMar>
+              <w:left w:w="103" w:type="dxa"/>
+            </w:tcMar>
+            <w:vAlign w:val="center"/>
+          </w:tcPr>
+          <w:p>
+            <w:pPr>
+              <w:pStyle w:val="Normal"/>
+              <w:jc w:val="center"/>
+              <w:rPr>
+                <w:rFonts w:ascii="Calibri" w:hAnsi="Calibri"/>
+              </w:rPr>
+            </w:pPr>
+            <w:r>
+              <w:rPr>
+                <w:rFonts w:ascii="Calibri" w:hAnsi="Calibri"/>
+              </w:rPr>
+              <w:t>Highscore (géré dans le main)</w:t>
+            </w:r>
+          </w:p>
+          <w:p>
+            <w:pPr>
+              <w:pStyle w:val="Normal"/>
               <w:jc w:val="center"/>
               <w:rPr>
                 <w:rFonts w:ascii="Calibri" w:hAnsi="Calibri"/>
@@ -2428,22 +2211,22 @@
           </w:p>
           <w:p>
             <w:pPr>
-              <w:pStyle w:val="Standard"/>
-              <w:jc w:val="center"/>
-              <w:rPr>
-                <w:rFonts w:ascii="Calibri" w:hAnsi="Calibri"/>
-              </w:rPr>
-            </w:pPr>
-            <w:r>
-              <w:rPr>
-                <w:rFonts w:ascii="Calibri" w:hAnsi="Calibri"/>
-              </w:rPr>
-            </w:r>
-          </w:p>
-        </w:tc>
-        <w:tc>
-          <w:tcPr>
-            <w:tcW w:w="3004" w:type="dxa"/>
+              <w:pStyle w:val="Normal"/>
+              <w:jc w:val="center"/>
+              <w:rPr>
+                <w:rFonts w:ascii="Calibri" w:hAnsi="Calibri"/>
+              </w:rPr>
+            </w:pPr>
+            <w:r>
+              <w:rPr>
+                <w:rFonts w:ascii="Calibri" w:hAnsi="Calibri"/>
+              </w:rPr>
+            </w:r>
+          </w:p>
+        </w:tc>
+        <w:tc>
+          <w:tcPr>
+            <w:tcW w:w="3003" w:type="dxa"/>
             <w:tcBorders>
               <w:top w:val="single" w:sz="4" w:space="0" w:color="00000A"/>
               <w:left w:val="single" w:sz="4" w:space="0" w:color="00000A"/>
@@ -2452,15 +2235,15 @@
               <w:right w:val="single" w:sz="4" w:space="0" w:color="00000A"/>
               <w:insideV w:val="single" w:sz="4" w:space="0" w:color="00000A"/>
             </w:tcBorders>
-            <w:shd w:fill="auto" w:val="clear"/>
-            <w:tcMar>
-              <w:left w:w="108" w:type="dxa"/>
-            </w:tcMar>
-            <w:vAlign w:val="center"/>
-          </w:tcPr>
-          <w:p>
-            <w:pPr>
-              <w:pStyle w:val="Standard"/>
+            <w:shd w:fill="FFFFFF" w:val="clear"/>
+            <w:tcMar>
+              <w:left w:w="103" w:type="dxa"/>
+            </w:tcMar>
+            <w:vAlign w:val="center"/>
+          </w:tcPr>
+          <w:p>
+            <w:pPr>
+              <w:pStyle w:val="Normal"/>
               <w:numPr>
                 <w:ilvl w:val="0"/>
                 <w:numId w:val="3"/>
@@ -2479,7 +2262,7 @@
           </w:p>
           <w:p>
             <w:pPr>
-              <w:pStyle w:val="Standard"/>
+              <w:pStyle w:val="Normal"/>
               <w:numPr>
                 <w:ilvl w:val="0"/>
                 <w:numId w:val="3"/>
@@ -2499,7 +2282,7 @@
         </w:tc>
         <w:tc>
           <w:tcPr>
-            <w:tcW w:w="3041" w:type="dxa"/>
+            <w:tcW w:w="3042" w:type="dxa"/>
             <w:tcBorders>
               <w:top w:val="single" w:sz="4" w:space="0" w:color="00000A"/>
               <w:left w:val="single" w:sz="4" w:space="0" w:color="00000A"/>
@@ -2508,15 +2291,15 @@
               <w:right w:val="single" w:sz="4" w:space="0" w:color="00000A"/>
               <w:insideV w:val="single" w:sz="4" w:space="0" w:color="00000A"/>
             </w:tcBorders>
-            <w:shd w:fill="auto" w:val="clear"/>
-            <w:tcMar>
-              <w:left w:w="108" w:type="dxa"/>
-            </w:tcMar>
-            <w:vAlign w:val="center"/>
-          </w:tcPr>
-          <w:p>
-            <w:pPr>
-              <w:pStyle w:val="Standard"/>
+            <w:shd w:fill="FFFFFF" w:val="clear"/>
+            <w:tcMar>
+              <w:left w:w="103" w:type="dxa"/>
+            </w:tcMar>
+            <w:vAlign w:val="center"/>
+          </w:tcPr>
+          <w:p>
+            <w:pPr>
+              <w:pStyle w:val="Normal"/>
               <w:jc w:val="left"/>
               <w:rPr>
                 <w:rFonts w:ascii="Calibri" w:hAnsi="Calibri"/>
@@ -2530,7 +2313,7 @@
           </w:p>
           <w:p>
             <w:pPr>
-              <w:pStyle w:val="Standard"/>
+              <w:pStyle w:val="Normal"/>
               <w:jc w:val="left"/>
               <w:rPr>
                 <w:rFonts w:ascii="Calibri" w:hAnsi="Calibri"/>
@@ -2544,7 +2327,7 @@
           </w:p>
           <w:p>
             <w:pPr>
-              <w:pStyle w:val="Standard"/>
+              <w:pStyle w:val="Normal"/>
               <w:jc w:val="left"/>
               <w:rPr>
                 <w:rFonts w:ascii="Calibri" w:hAnsi="Calibri"/>
@@ -2561,7 +2344,7 @@
     </w:tbl>
     <w:p>
       <w:pPr>
-        <w:pStyle w:val="Standard"/>
+        <w:pStyle w:val="Normal"/>
         <w:ind w:left="1080" w:right="0" w:hanging="0"/>
         <w:jc w:val="both"/>
         <w:rPr/>
@@ -3071,17 +2854,15 @@
     <w:name w:val="Normal"/>
     <w:pPr>
       <w:widowControl/>
-      <w:suppressAutoHyphens w:val="false"/>
-      <w:kinsoku w:val="true"/>
-      <w:overflowPunct w:val="true"/>
-      <w:autoSpaceDE w:val="true"/>
+      <w:suppressAutoHyphens w:val="true"/>
+      <w:overflowPunct w:val="false"/>
       <w:bidi w:val="0"/>
       <w:jc w:val="left"/>
       <w:textAlignment w:val="baseline"/>
     </w:pPr>
     <w:rPr>
       <w:rFonts w:ascii="Liberation Serif" w:hAnsi="Liberation Serif" w:eastAsia="Droid Sans Fallback" w:cs="FreeSans"/>
-      <w:color w:val="auto"/>
+      <w:color w:val="00000A"/>
       <w:sz w:val="24"/>
       <w:szCs w:val="24"/>
       <w:lang w:val="fr-FR" w:eastAsia="zh-CN" w:bidi="hi-IN"/>
@@ -3162,16 +2943,40 @@
       <w:rFonts w:cs="Courier New"/>
     </w:rPr>
   </w:style>
+  <w:style w:type="character" w:styleId="ListLabel3">
+    <w:name w:val="ListLabel 3"/>
+    <w:rPr>
+      <w:rFonts w:cs="Symbol"/>
+    </w:rPr>
+  </w:style>
+  <w:style w:type="character" w:styleId="ListLabel4">
+    <w:name w:val="ListLabel 4"/>
+    <w:rPr>
+      <w:rFonts w:cs="Courier New"/>
+    </w:rPr>
+  </w:style>
+  <w:style w:type="character" w:styleId="ListLabel5">
+    <w:name w:val="ListLabel 5"/>
+    <w:rPr>
+      <w:rFonts w:cs="Wingdings"/>
+    </w:rPr>
+  </w:style>
+  <w:style w:type="character" w:styleId="ListLabel6">
+    <w:name w:val="ListLabel 6"/>
+    <w:rPr>
+      <w:rFonts w:cs="Calibri"/>
+    </w:rPr>
+  </w:style>
   <w:style w:type="paragraph" w:styleId="Titre">
     <w:name w:val="Titre"/>
-    <w:basedOn w:val="Standard"/>
+    <w:basedOn w:val="Normal"/>
     <w:next w:val="Corpsdetexte"/>
     <w:pPr>
       <w:keepNext/>
       <w:spacing w:before="240" w:after="120"/>
     </w:pPr>
     <w:rPr>
-      <w:rFonts w:ascii="Liberation Sans" w:hAnsi="Liberation Sans"/>
+      <w:rFonts w:ascii="Liberation Sans" w:hAnsi="Liberation Sans" w:eastAsia="Droid Sans Fallback" w:cs="FreeSans"/>
       <w:sz w:val="28"/>
       <w:szCs w:val="28"/>
     </w:rPr>
@@ -3186,57 +2991,36 @@
   </w:style>
   <w:style w:type="paragraph" w:styleId="Liste">
     <w:name w:val="Liste"/>
-    <w:basedOn w:val="Textbody"/>
+    <w:basedOn w:val="Corpsdetexte"/>
     <w:pPr/>
-    <w:rPr/>
+    <w:rPr>
+      <w:rFonts w:cs="FreeSans"/>
+    </w:rPr>
   </w:style>
   <w:style w:type="paragraph" w:styleId="Lgende">
     <w:name w:val="Légende"/>
-    <w:basedOn w:val="Standard"/>
+    <w:basedOn w:val="Normal"/>
     <w:pPr>
       <w:suppressLineNumbers/>
       <w:spacing w:before="120" w:after="120"/>
     </w:pPr>
     <w:rPr>
+      <w:rFonts w:cs="FreeSans"/>
       <w:i/>
       <w:iCs/>
+      <w:sz w:val="24"/>
+      <w:szCs w:val="24"/>
     </w:rPr>
   </w:style>
   <w:style w:type="paragraph" w:styleId="Index">
     <w:name w:val="Index"/>
-    <w:basedOn w:val="Standard"/>
+    <w:basedOn w:val="Normal"/>
     <w:pPr>
       <w:suppressLineNumbers/>
     </w:pPr>
-    <w:rPr/>
-  </w:style>
-  <w:style w:type="paragraph" w:styleId="Standard">
-    <w:name w:val="Standard"/>
-    <w:pPr>
-      <w:widowControl/>
-      <w:suppressAutoHyphens w:val="true"/>
-      <w:kinsoku w:val="true"/>
-      <w:overflowPunct w:val="true"/>
-      <w:autoSpaceDE w:val="true"/>
-      <w:bidi w:val="0"/>
-      <w:jc w:val="left"/>
-      <w:textAlignment w:val="baseline"/>
-    </w:pPr>
     <w:rPr>
-      <w:rFonts w:ascii="Liberation Serif" w:hAnsi="Liberation Serif" w:eastAsia="Droid Sans Fallback" w:cs="FreeSans"/>
-      <w:color w:val="auto"/>
-      <w:sz w:val="24"/>
-      <w:szCs w:val="24"/>
-      <w:lang w:val="fr-FR" w:eastAsia="zh-CN" w:bidi="hi-IN"/>
+      <w:rFonts w:cs="FreeSans"/>
     </w:rPr>
-  </w:style>
-  <w:style w:type="paragraph" w:styleId="Textbody">
-    <w:name w:val="Text body"/>
-    <w:basedOn w:val="Standard"/>
-    <w:pPr>
-      <w:spacing w:lineRule="auto" w:line="288" w:before="0" w:after="140"/>
-    </w:pPr>
-    <w:rPr/>
   </w:style>
   <w:style w:type="paragraph" w:styleId="Entte">
     <w:name w:val="En-tête"/>
@@ -3271,19 +3055,17 @@
     <w:pPr>
       <w:widowControl/>
       <w:suppressAutoHyphens w:val="false"/>
-      <w:kinsoku w:val="true"/>
-      <w:overflowPunct w:val="true"/>
-      <w:autoSpaceDE w:val="true"/>
+      <w:overflowPunct w:val="false"/>
       <w:bidi w:val="0"/>
       <w:jc w:val="left"/>
       <w:textAlignment w:val="auto"/>
     </w:pPr>
     <w:rPr>
       <w:rFonts w:ascii="Calibri" w:hAnsi="Calibri" w:eastAsia="Droid Sans Fallback" w:cs="FreeSans"/>
-      <w:color w:val="auto"/>
+      <w:color w:val="00000A"/>
       <w:sz w:val="22"/>
       <w:szCs w:val="22"/>
-      <w:lang w:eastAsia="en-US" w:bidi="ar-SA" w:val="fr-FR"/>
+      <w:lang w:val="fr-FR" w:eastAsia="en-US" w:bidi="ar-SA"/>
     </w:rPr>
   </w:style>
   <w:style w:type="paragraph" w:styleId="BalloonText">

</xml_diff>

<commit_message>
Modification du jalon_final.pdf (ajout des items)
</commit_message>
<xml_diff>
--- a/Documents/jalon4.docx
+++ b/Documents/jalon4.docx
@@ -471,7 +471,7 @@
           <w:i/>
           <w:iCs/>
         </w:rPr>
-        <w:t>Depuis le jalon précédent :</w:t>
+        <w:t>Depuis le jalon précédent :</w:t>
       </w:r>
     </w:p>
     <w:p>
@@ -609,33 +609,881 @@
         <w:jc w:val="both"/>
         <w:rPr>
           <w:rFonts w:ascii="Calibri" w:hAnsi="Calibri"/>
+          <w:u w:val="single"/>
         </w:rPr>
       </w:pPr>
       <w:r>
         <w:rPr>
           <w:rFonts w:ascii="Calibri" w:hAnsi="Calibri"/>
-        </w:rPr>
+          <w:u w:val="single"/>
+        </w:rPr>
+        <w:t>Items :</w:t>
       </w:r>
     </w:p>
     <w:p>
       <w:pPr>
         <w:pStyle w:val="Normal"/>
-        <w:ind w:left="1080" w:right="0" w:hanging="0"/>
+        <w:ind w:left="0" w:right="0" w:hanging="0"/>
         <w:jc w:val="both"/>
         <w:rPr>
           <w:rFonts w:ascii="Calibri" w:hAnsi="Calibri"/>
+          <w:u w:val="single"/>
         </w:rPr>
       </w:pPr>
       <w:r>
         <w:rPr>
           <w:rFonts w:ascii="Calibri" w:hAnsi="Calibri"/>
+          <w:u w:val="single"/>
         </w:rPr>
       </w:r>
     </w:p>
     <w:tbl>
       <w:tblPr>
         <w:jc w:val="left"/>
-        <w:tblInd w:w="1075" w:type="dxa"/>
+        <w:tblInd w:w="55" w:type="dxa"/>
+        <w:tblBorders>
+          <w:top w:val="single" w:sz="2" w:space="0" w:color="000000"/>
+          <w:left w:val="single" w:sz="2" w:space="0" w:color="000000"/>
+          <w:bottom w:val="single" w:sz="2" w:space="0" w:color="000000"/>
+          <w:insideH w:val="single" w:sz="2" w:space="0" w:color="000000"/>
+          <w:right w:val="nil"/>
+          <w:insideV w:val="nil"/>
+        </w:tblBorders>
+        <w:tblCellMar>
+          <w:top w:w="55" w:type="dxa"/>
+          <w:left w:w="54" w:type="dxa"/>
+          <w:bottom w:w="55" w:type="dxa"/>
+          <w:right w:w="55" w:type="dxa"/>
+        </w:tblCellMar>
+      </w:tblPr>
+      <w:tblGrid>
+        <w:gridCol w:w="900"/>
+        <w:gridCol w:w="1260"/>
+        <w:gridCol w:w="7815"/>
+      </w:tblGrid>
+      <w:tr>
+        <w:trPr>
+          <w:cantSplit w:val="false"/>
+        </w:trPr>
+        <w:tc>
+          <w:tcPr>
+            <w:tcW w:w="900" w:type="dxa"/>
+            <w:tcBorders>
+              <w:top w:val="single" w:sz="2" w:space="0" w:color="000000"/>
+              <w:left w:val="single" w:sz="2" w:space="0" w:color="000000"/>
+              <w:bottom w:val="single" w:sz="2" w:space="0" w:color="000000"/>
+              <w:insideH w:val="single" w:sz="2" w:space="0" w:color="000000"/>
+              <w:right w:val="nil"/>
+              <w:insideV w:val="nil"/>
+            </w:tcBorders>
+            <w:shd w:fill="auto" w:val="clear"/>
+            <w:tcMar>
+              <w:left w:w="54" w:type="dxa"/>
+            </w:tcMar>
+          </w:tcPr>
+          <w:p>
+            <w:pPr>
+              <w:pStyle w:val="Contenudetableau"/>
+              <w:rPr>
+                <w:rFonts w:ascii="calibri" w:hAnsi="calibri"/>
+                <w:sz w:val="22"/>
+                <w:szCs w:val="22"/>
+              </w:rPr>
+            </w:pPr>
+            <w:r>
+              <w:rPr>
+                <w:rFonts w:ascii="calibri" w:hAnsi="calibri"/>
+                <w:sz w:val="22"/>
+                <w:szCs w:val="22"/>
+              </w:rPr>
+              <w:t>Image</w:t>
+            </w:r>
+          </w:p>
+        </w:tc>
+        <w:tc>
+          <w:tcPr>
+            <w:tcW w:w="1260" w:type="dxa"/>
+            <w:tcBorders>
+              <w:top w:val="single" w:sz="2" w:space="0" w:color="000000"/>
+              <w:left w:val="single" w:sz="2" w:space="0" w:color="000000"/>
+              <w:bottom w:val="single" w:sz="2" w:space="0" w:color="000000"/>
+              <w:insideH w:val="single" w:sz="2" w:space="0" w:color="000000"/>
+              <w:right w:val="nil"/>
+              <w:insideV w:val="nil"/>
+            </w:tcBorders>
+            <w:shd w:fill="auto" w:val="clear"/>
+            <w:tcMar>
+              <w:left w:w="54" w:type="dxa"/>
+            </w:tcMar>
+          </w:tcPr>
+          <w:p>
+            <w:pPr>
+              <w:pStyle w:val="Contenudetableau"/>
+              <w:rPr>
+                <w:rFonts w:ascii="calibri" w:hAnsi="calibri"/>
+                <w:sz w:val="22"/>
+                <w:szCs w:val="22"/>
+              </w:rPr>
+            </w:pPr>
+            <w:r>
+              <w:rPr>
+                <w:rFonts w:ascii="calibri" w:hAnsi="calibri"/>
+                <w:sz w:val="22"/>
+                <w:szCs w:val="22"/>
+              </w:rPr>
+              <w:t>Nom</w:t>
+            </w:r>
+          </w:p>
+        </w:tc>
+        <w:tc>
+          <w:tcPr>
+            <w:tcW w:w="7815" w:type="dxa"/>
+            <w:tcBorders>
+              <w:top w:val="single" w:sz="2" w:space="0" w:color="000000"/>
+              <w:left w:val="single" w:sz="2" w:space="0" w:color="000000"/>
+              <w:bottom w:val="single" w:sz="2" w:space="0" w:color="000000"/>
+              <w:insideH w:val="single" w:sz="2" w:space="0" w:color="000000"/>
+              <w:right w:val="single" w:sz="2" w:space="0" w:color="000000"/>
+              <w:insideV w:val="single" w:sz="2" w:space="0" w:color="000000"/>
+            </w:tcBorders>
+            <w:shd w:fill="auto" w:val="clear"/>
+            <w:tcMar>
+              <w:left w:w="54" w:type="dxa"/>
+            </w:tcMar>
+          </w:tcPr>
+          <w:p>
+            <w:pPr>
+              <w:pStyle w:val="Contenudetableau"/>
+              <w:rPr>
+                <w:rFonts w:ascii="calibri" w:hAnsi="calibri"/>
+                <w:sz w:val="22"/>
+                <w:szCs w:val="22"/>
+              </w:rPr>
+            </w:pPr>
+            <w:r>
+              <w:rPr>
+                <w:rFonts w:ascii="calibri" w:hAnsi="calibri"/>
+                <w:sz w:val="22"/>
+                <w:szCs w:val="22"/>
+              </w:rPr>
+              <w:t>Fonctionnalité</w:t>
+            </w:r>
+          </w:p>
+        </w:tc>
+      </w:tr>
+      <w:tr>
+        <w:trPr>
+          <w:trHeight w:val="468" w:hRule="atLeast"/>
+          <w:cantSplit w:val="false"/>
+        </w:trPr>
+        <w:tc>
+          <w:tcPr>
+            <w:tcW w:w="900" w:type="dxa"/>
+            <w:tcBorders>
+              <w:top w:val="nil"/>
+              <w:left w:val="single" w:sz="2" w:space="0" w:color="000000"/>
+              <w:bottom w:val="single" w:sz="2" w:space="0" w:color="000000"/>
+              <w:insideH w:val="single" w:sz="2" w:space="0" w:color="000000"/>
+              <w:right w:val="nil"/>
+              <w:insideV w:val="nil"/>
+            </w:tcBorders>
+            <w:shd w:fill="auto" w:val="clear"/>
+            <w:tcMar>
+              <w:left w:w="54" w:type="dxa"/>
+            </w:tcMar>
+          </w:tcPr>
+          <w:p>
+            <w:pPr>
+              <w:pStyle w:val="Contenudetableau"/>
+              <w:rPr>
+                <w:rFonts w:ascii="calibri" w:hAnsi="calibri"/>
+                <w:sz w:val="22"/>
+                <w:szCs w:val="22"/>
+              </w:rPr>
+            </w:pPr>
+            <w:r>
+              <w:rPr>
+                <w:rFonts w:ascii="calibri" w:hAnsi="calibri"/>
+                <w:sz w:val="22"/>
+                <w:szCs w:val="22"/>
+              </w:rPr>
+              <w:drawing>
+                <wp:anchor behindDoc="0" distT="0" distB="0" distL="0" distR="0" simplePos="0" locked="0" layoutInCell="1" allowOverlap="1" relativeHeight="2">
+                  <wp:simplePos x="0" y="0"/>
+                  <wp:positionH relativeFrom="column">
+                    <wp:align>left</wp:align>
+                  </wp:positionH>
+                  <wp:positionV relativeFrom="paragraph">
+                    <wp:align>top</wp:align>
+                  </wp:positionV>
+                  <wp:extent cx="238125" cy="238125"/>
+                  <wp:effectExtent l="0" t="0" r="0" b="0"/>
+                  <wp:wrapSquare wrapText="largest"/>
+                  <wp:docPr id="0" name="Picture" descr=""/>
+                  <wp:cNvGraphicFramePr>
+                    <a:graphicFrameLocks xmlns:a="http://schemas.openxmlformats.org/drawingml/2006/main" noChangeAspect="1"/>
+                  </wp:cNvGraphicFramePr>
+                  <a:graphic xmlns:a="http://schemas.openxmlformats.org/drawingml/2006/main">
+                    <a:graphicData uri="http://schemas.openxmlformats.org/drawingml/2006/picture">
+                      <pic:pic xmlns:pic="http://schemas.openxmlformats.org/drawingml/2006/picture">
+                        <pic:nvPicPr>
+                          <pic:cNvPr id="0" name="Picture" descr=""/>
+                          <pic:cNvPicPr>
+                            <a:picLocks noChangeAspect="1" noChangeArrowheads="1"/>
+                          </pic:cNvPicPr>
+                        </pic:nvPicPr>
+                        <pic:blipFill>
+                          <a:blip r:embed="rId2"/>
+                          <a:stretch>
+                            <a:fillRect/>
+                          </a:stretch>
+                        </pic:blipFill>
+                        <pic:spPr bwMode="auto">
+                          <a:xfrm>
+                            <a:off x="0" y="0"/>
+                            <a:ext cx="238125" cy="238125"/>
+                          </a:xfrm>
+                          <a:prstGeom prst="rect">
+                            <a:avLst/>
+                          </a:prstGeom>
+                          <a:noFill/>
+                          <a:ln w="9525">
+                            <a:noFill/>
+                            <a:miter lim="800000"/>
+                            <a:headEnd/>
+                            <a:tailEnd/>
+                          </a:ln>
+                        </pic:spPr>
+                      </pic:pic>
+                    </a:graphicData>
+                  </a:graphic>
+                </wp:anchor>
+              </w:drawing>
+            </w:r>
+          </w:p>
+        </w:tc>
+        <w:tc>
+          <w:tcPr>
+            <w:tcW w:w="1260" w:type="dxa"/>
+            <w:tcBorders>
+              <w:top w:val="nil"/>
+              <w:left w:val="single" w:sz="2" w:space="0" w:color="000000"/>
+              <w:bottom w:val="single" w:sz="2" w:space="0" w:color="000000"/>
+              <w:insideH w:val="single" w:sz="2" w:space="0" w:color="000000"/>
+              <w:right w:val="nil"/>
+              <w:insideV w:val="nil"/>
+            </w:tcBorders>
+            <w:shd w:fill="auto" w:val="clear"/>
+            <w:tcMar>
+              <w:left w:w="54" w:type="dxa"/>
+            </w:tcMar>
+          </w:tcPr>
+          <w:p>
+            <w:pPr>
+              <w:pStyle w:val="Contenudetableau"/>
+              <w:rPr>
+                <w:rFonts w:ascii="calibri" w:hAnsi="calibri"/>
+                <w:sz w:val="22"/>
+                <w:szCs w:val="22"/>
+              </w:rPr>
+            </w:pPr>
+            <w:r>
+              <w:rPr>
+                <w:rFonts w:ascii="calibri" w:hAnsi="calibri"/>
+                <w:sz w:val="22"/>
+                <w:szCs w:val="22"/>
+              </w:rPr>
+              <w:t>Grandir</w:t>
+            </w:r>
+          </w:p>
+        </w:tc>
+        <w:tc>
+          <w:tcPr>
+            <w:tcW w:w="7815" w:type="dxa"/>
+            <w:tcBorders>
+              <w:top w:val="nil"/>
+              <w:left w:val="single" w:sz="2" w:space="0" w:color="000000"/>
+              <w:bottom w:val="single" w:sz="2" w:space="0" w:color="000000"/>
+              <w:insideH w:val="single" w:sz="2" w:space="0" w:color="000000"/>
+              <w:right w:val="single" w:sz="2" w:space="0" w:color="000000"/>
+              <w:insideV w:val="single" w:sz="2" w:space="0" w:color="000000"/>
+            </w:tcBorders>
+            <w:shd w:fill="auto" w:val="clear"/>
+            <w:tcMar>
+              <w:left w:w="54" w:type="dxa"/>
+            </w:tcMar>
+          </w:tcPr>
+          <w:p>
+            <w:pPr>
+              <w:pStyle w:val="Contenudetableau"/>
+              <w:rPr>
+                <w:rFonts w:ascii="calibri" w:hAnsi="calibri"/>
+                <w:sz w:val="22"/>
+                <w:szCs w:val="22"/>
+              </w:rPr>
+            </w:pPr>
+            <w:r>
+              <w:rPr>
+                <w:rFonts w:ascii="calibri" w:hAnsi="calibri"/>
+                <w:sz w:val="22"/>
+                <w:szCs w:val="22"/>
+              </w:rPr>
+              <w:t>Cet item augmente la taille d'une case du serpent qui le mange.</w:t>
+            </w:r>
+          </w:p>
+        </w:tc>
+      </w:tr>
+      <w:tr>
+        <w:trPr>
+          <w:trHeight w:val="450" w:hRule="atLeast"/>
+          <w:cantSplit w:val="false"/>
+        </w:trPr>
+        <w:tc>
+          <w:tcPr>
+            <w:tcW w:w="900" w:type="dxa"/>
+            <w:tcBorders>
+              <w:top w:val="nil"/>
+              <w:left w:val="single" w:sz="2" w:space="0" w:color="000000"/>
+              <w:bottom w:val="single" w:sz="2" w:space="0" w:color="000000"/>
+              <w:insideH w:val="single" w:sz="2" w:space="0" w:color="000000"/>
+              <w:right w:val="nil"/>
+              <w:insideV w:val="nil"/>
+            </w:tcBorders>
+            <w:shd w:fill="auto" w:val="clear"/>
+            <w:tcMar>
+              <w:left w:w="54" w:type="dxa"/>
+            </w:tcMar>
+          </w:tcPr>
+          <w:p>
+            <w:pPr>
+              <w:pStyle w:val="Contenudetableau"/>
+              <w:rPr>
+                <w:rFonts w:ascii="calibri" w:hAnsi="calibri"/>
+                <w:sz w:val="22"/>
+                <w:szCs w:val="22"/>
+              </w:rPr>
+            </w:pPr>
+            <w:r>
+              <w:rPr>
+                <w:rFonts w:ascii="calibri" w:hAnsi="calibri"/>
+                <w:sz w:val="22"/>
+                <w:szCs w:val="22"/>
+              </w:rPr>
+              <w:drawing>
+                <wp:anchor behindDoc="0" distT="0" distB="0" distL="0" distR="0" simplePos="0" locked="0" layoutInCell="1" allowOverlap="1" relativeHeight="1">
+                  <wp:simplePos x="0" y="0"/>
+                  <wp:positionH relativeFrom="column">
+                    <wp:align>left</wp:align>
+                  </wp:positionH>
+                  <wp:positionV relativeFrom="paragraph">
+                    <wp:align>top</wp:align>
+                  </wp:positionV>
+                  <wp:extent cx="238125" cy="238125"/>
+                  <wp:effectExtent l="0" t="0" r="0" b="0"/>
+                  <wp:wrapSquare wrapText="largest"/>
+                  <wp:docPr id="1" name="Picture" descr=""/>
+                  <wp:cNvGraphicFramePr>
+                    <a:graphicFrameLocks xmlns:a="http://schemas.openxmlformats.org/drawingml/2006/main" noChangeAspect="1"/>
+                  </wp:cNvGraphicFramePr>
+                  <a:graphic xmlns:a="http://schemas.openxmlformats.org/drawingml/2006/main">
+                    <a:graphicData uri="http://schemas.openxmlformats.org/drawingml/2006/picture">
+                      <pic:pic xmlns:pic="http://schemas.openxmlformats.org/drawingml/2006/picture">
+                        <pic:nvPicPr>
+                          <pic:cNvPr id="1" name="Picture" descr=""/>
+                          <pic:cNvPicPr>
+                            <a:picLocks noChangeAspect="1" noChangeArrowheads="1"/>
+                          </pic:cNvPicPr>
+                        </pic:nvPicPr>
+                        <pic:blipFill>
+                          <a:blip r:embed="rId3"/>
+                          <a:stretch>
+                            <a:fillRect/>
+                          </a:stretch>
+                        </pic:blipFill>
+                        <pic:spPr bwMode="auto">
+                          <a:xfrm>
+                            <a:off x="0" y="0"/>
+                            <a:ext cx="238125" cy="238125"/>
+                          </a:xfrm>
+                          <a:prstGeom prst="rect">
+                            <a:avLst/>
+                          </a:prstGeom>
+                          <a:noFill/>
+                          <a:ln w="9525">
+                            <a:noFill/>
+                            <a:miter lim="800000"/>
+                            <a:headEnd/>
+                            <a:tailEnd/>
+                          </a:ln>
+                        </pic:spPr>
+                      </pic:pic>
+                    </a:graphicData>
+                  </a:graphic>
+                </wp:anchor>
+              </w:drawing>
+            </w:r>
+          </w:p>
+        </w:tc>
+        <w:tc>
+          <w:tcPr>
+            <w:tcW w:w="1260" w:type="dxa"/>
+            <w:tcBorders>
+              <w:top w:val="nil"/>
+              <w:left w:val="single" w:sz="2" w:space="0" w:color="000000"/>
+              <w:bottom w:val="single" w:sz="2" w:space="0" w:color="000000"/>
+              <w:insideH w:val="single" w:sz="2" w:space="0" w:color="000000"/>
+              <w:right w:val="nil"/>
+              <w:insideV w:val="nil"/>
+            </w:tcBorders>
+            <w:shd w:fill="auto" w:val="clear"/>
+            <w:tcMar>
+              <w:left w:w="54" w:type="dxa"/>
+            </w:tcMar>
+          </w:tcPr>
+          <w:p>
+            <w:pPr>
+              <w:pStyle w:val="Contenudetableau"/>
+              <w:rPr>
+                <w:rFonts w:ascii="calibri" w:hAnsi="calibri"/>
+                <w:sz w:val="22"/>
+                <w:szCs w:val="22"/>
+              </w:rPr>
+            </w:pPr>
+            <w:r>
+              <w:rPr>
+                <w:rFonts w:ascii="calibri" w:hAnsi="calibri"/>
+                <w:sz w:val="22"/>
+                <w:szCs w:val="22"/>
+              </w:rPr>
+              <w:t>Réduire</w:t>
+            </w:r>
+          </w:p>
+        </w:tc>
+        <w:tc>
+          <w:tcPr>
+            <w:tcW w:w="7815" w:type="dxa"/>
+            <w:tcBorders>
+              <w:top w:val="nil"/>
+              <w:left w:val="single" w:sz="2" w:space="0" w:color="000000"/>
+              <w:bottom w:val="single" w:sz="2" w:space="0" w:color="000000"/>
+              <w:insideH w:val="single" w:sz="2" w:space="0" w:color="000000"/>
+              <w:right w:val="single" w:sz="2" w:space="0" w:color="000000"/>
+              <w:insideV w:val="single" w:sz="2" w:space="0" w:color="000000"/>
+            </w:tcBorders>
+            <w:shd w:fill="auto" w:val="clear"/>
+            <w:tcMar>
+              <w:left w:w="54" w:type="dxa"/>
+            </w:tcMar>
+          </w:tcPr>
+          <w:p>
+            <w:pPr>
+              <w:pStyle w:val="Contenudetableau"/>
+              <w:rPr>
+                <w:rFonts w:ascii="calibri" w:hAnsi="calibri"/>
+                <w:sz w:val="22"/>
+                <w:szCs w:val="22"/>
+              </w:rPr>
+            </w:pPr>
+            <w:r>
+              <w:rPr>
+                <w:rFonts w:ascii="calibri" w:hAnsi="calibri"/>
+                <w:sz w:val="22"/>
+                <w:szCs w:val="22"/>
+              </w:rPr>
+              <w:t>Cet item réduit la taille d'une case du serpent qui le mange.</w:t>
+            </w:r>
+          </w:p>
+        </w:tc>
+      </w:tr>
+      <w:tr>
+        <w:trPr>
+          <w:trHeight w:val="450" w:hRule="atLeast"/>
+          <w:cantSplit w:val="false"/>
+        </w:trPr>
+        <w:tc>
+          <w:tcPr>
+            <w:tcW w:w="900" w:type="dxa"/>
+            <w:tcBorders>
+              <w:top w:val="nil"/>
+              <w:left w:val="single" w:sz="2" w:space="0" w:color="000000"/>
+              <w:bottom w:val="single" w:sz="2" w:space="0" w:color="000000"/>
+              <w:insideH w:val="single" w:sz="2" w:space="0" w:color="000000"/>
+              <w:right w:val="nil"/>
+              <w:insideV w:val="nil"/>
+            </w:tcBorders>
+            <w:shd w:fill="auto" w:val="clear"/>
+            <w:tcMar>
+              <w:left w:w="54" w:type="dxa"/>
+            </w:tcMar>
+          </w:tcPr>
+          <w:p>
+            <w:pPr>
+              <w:pStyle w:val="Contenudetableau"/>
+              <w:rPr>
+                <w:rFonts w:ascii="calibri" w:hAnsi="calibri"/>
+                <w:sz w:val="22"/>
+                <w:szCs w:val="22"/>
+              </w:rPr>
+            </w:pPr>
+            <w:r>
+              <w:rPr>
+                <w:rFonts w:ascii="calibri" w:hAnsi="calibri"/>
+                <w:sz w:val="22"/>
+                <w:szCs w:val="22"/>
+              </w:rPr>
+              <w:drawing>
+                <wp:anchor behindDoc="0" distT="0" distB="0" distL="0" distR="0" simplePos="0" locked="0" layoutInCell="1" allowOverlap="1" relativeHeight="3">
+                  <wp:simplePos x="0" y="0"/>
+                  <wp:positionH relativeFrom="column">
+                    <wp:align>left</wp:align>
+                  </wp:positionH>
+                  <wp:positionV relativeFrom="paragraph">
+                    <wp:align>top</wp:align>
+                  </wp:positionV>
+                  <wp:extent cx="238125" cy="238125"/>
+                  <wp:effectExtent l="0" t="0" r="0" b="0"/>
+                  <wp:wrapSquare wrapText="largest"/>
+                  <wp:docPr id="2" name="Picture" descr=""/>
+                  <wp:cNvGraphicFramePr>
+                    <a:graphicFrameLocks xmlns:a="http://schemas.openxmlformats.org/drawingml/2006/main" noChangeAspect="1"/>
+                  </wp:cNvGraphicFramePr>
+                  <a:graphic xmlns:a="http://schemas.openxmlformats.org/drawingml/2006/main">
+                    <a:graphicData uri="http://schemas.openxmlformats.org/drawingml/2006/picture">
+                      <pic:pic xmlns:pic="http://schemas.openxmlformats.org/drawingml/2006/picture">
+                        <pic:nvPicPr>
+                          <pic:cNvPr id="2" name="Picture" descr=""/>
+                          <pic:cNvPicPr>
+                            <a:picLocks noChangeAspect="1" noChangeArrowheads="1"/>
+                          </pic:cNvPicPr>
+                        </pic:nvPicPr>
+                        <pic:blipFill>
+                          <a:blip r:embed="rId4"/>
+                          <a:stretch>
+                            <a:fillRect/>
+                          </a:stretch>
+                        </pic:blipFill>
+                        <pic:spPr bwMode="auto">
+                          <a:xfrm>
+                            <a:off x="0" y="0"/>
+                            <a:ext cx="238125" cy="238125"/>
+                          </a:xfrm>
+                          <a:prstGeom prst="rect">
+                            <a:avLst/>
+                          </a:prstGeom>
+                          <a:noFill/>
+                          <a:ln w="9525">
+                            <a:noFill/>
+                            <a:miter lim="800000"/>
+                            <a:headEnd/>
+                            <a:tailEnd/>
+                          </a:ln>
+                        </pic:spPr>
+                      </pic:pic>
+                    </a:graphicData>
+                  </a:graphic>
+                </wp:anchor>
+              </w:drawing>
+            </w:r>
+          </w:p>
+        </w:tc>
+        <w:tc>
+          <w:tcPr>
+            <w:tcW w:w="1260" w:type="dxa"/>
+            <w:tcBorders>
+              <w:top w:val="nil"/>
+              <w:left w:val="single" w:sz="2" w:space="0" w:color="000000"/>
+              <w:bottom w:val="single" w:sz="2" w:space="0" w:color="000000"/>
+              <w:insideH w:val="single" w:sz="2" w:space="0" w:color="000000"/>
+              <w:right w:val="nil"/>
+              <w:insideV w:val="nil"/>
+            </w:tcBorders>
+            <w:shd w:fill="auto" w:val="clear"/>
+            <w:tcMar>
+              <w:left w:w="54" w:type="dxa"/>
+            </w:tcMar>
+          </w:tcPr>
+          <w:p>
+            <w:pPr>
+              <w:pStyle w:val="Contenudetableau"/>
+              <w:rPr>
+                <w:rFonts w:ascii="calibri" w:hAnsi="calibri"/>
+                <w:sz w:val="22"/>
+                <w:szCs w:val="22"/>
+              </w:rPr>
+            </w:pPr>
+            <w:r>
+              <w:rPr>
+                <w:rFonts w:ascii="calibri" w:hAnsi="calibri"/>
+                <w:sz w:val="22"/>
+                <w:szCs w:val="22"/>
+              </w:rPr>
+              <w:t>Accélerer</w:t>
+            </w:r>
+          </w:p>
+        </w:tc>
+        <w:tc>
+          <w:tcPr>
+            <w:tcW w:w="7815" w:type="dxa"/>
+            <w:tcBorders>
+              <w:top w:val="nil"/>
+              <w:left w:val="single" w:sz="2" w:space="0" w:color="000000"/>
+              <w:bottom w:val="single" w:sz="2" w:space="0" w:color="000000"/>
+              <w:insideH w:val="single" w:sz="2" w:space="0" w:color="000000"/>
+              <w:right w:val="single" w:sz="2" w:space="0" w:color="000000"/>
+              <w:insideV w:val="single" w:sz="2" w:space="0" w:color="000000"/>
+            </w:tcBorders>
+            <w:shd w:fill="auto" w:val="clear"/>
+            <w:tcMar>
+              <w:left w:w="54" w:type="dxa"/>
+            </w:tcMar>
+          </w:tcPr>
+          <w:p>
+            <w:pPr>
+              <w:pStyle w:val="Contenudetableau"/>
+              <w:rPr>
+                <w:rFonts w:ascii="calibri" w:hAnsi="calibri"/>
+                <w:sz w:val="22"/>
+                <w:szCs w:val="22"/>
+              </w:rPr>
+            </w:pPr>
+            <w:r>
+              <w:rPr>
+                <w:rFonts w:ascii="calibri" w:hAnsi="calibri"/>
+                <w:sz w:val="22"/>
+                <w:szCs w:val="22"/>
+              </w:rPr>
+              <w:t>Cet item accélere la vitesse du jeu lorsqu'un serpent le mange.</w:t>
+            </w:r>
+          </w:p>
+        </w:tc>
+      </w:tr>
+      <w:tr>
+        <w:trPr>
+          <w:trHeight w:val="450" w:hRule="atLeast"/>
+          <w:cantSplit w:val="false"/>
+        </w:trPr>
+        <w:tc>
+          <w:tcPr>
+            <w:tcW w:w="900" w:type="dxa"/>
+            <w:tcBorders>
+              <w:top w:val="nil"/>
+              <w:left w:val="single" w:sz="2" w:space="0" w:color="000000"/>
+              <w:bottom w:val="single" w:sz="2" w:space="0" w:color="000000"/>
+              <w:insideH w:val="single" w:sz="2" w:space="0" w:color="000000"/>
+              <w:right w:val="nil"/>
+              <w:insideV w:val="nil"/>
+            </w:tcBorders>
+            <w:shd w:fill="auto" w:val="clear"/>
+            <w:tcMar>
+              <w:left w:w="54" w:type="dxa"/>
+            </w:tcMar>
+          </w:tcPr>
+          <w:p>
+            <w:pPr>
+              <w:pStyle w:val="Contenudetableau"/>
+              <w:rPr>
+                <w:rFonts w:ascii="calibri" w:hAnsi="calibri"/>
+                <w:sz w:val="22"/>
+                <w:szCs w:val="22"/>
+              </w:rPr>
+            </w:pPr>
+            <w:r>
+              <w:rPr>
+                <w:rFonts w:ascii="calibri" w:hAnsi="calibri"/>
+                <w:sz w:val="22"/>
+                <w:szCs w:val="22"/>
+              </w:rPr>
+              <w:drawing>
+                <wp:anchor behindDoc="0" distT="0" distB="0" distL="0" distR="0" simplePos="0" locked="0" layoutInCell="1" allowOverlap="1" relativeHeight="4">
+                  <wp:simplePos x="0" y="0"/>
+                  <wp:positionH relativeFrom="column">
+                    <wp:align>left</wp:align>
+                  </wp:positionH>
+                  <wp:positionV relativeFrom="paragraph">
+                    <wp:align>top</wp:align>
+                  </wp:positionV>
+                  <wp:extent cx="238125" cy="238125"/>
+                  <wp:effectExtent l="0" t="0" r="0" b="0"/>
+                  <wp:wrapSquare wrapText="largest"/>
+                  <wp:docPr id="3" name="Picture" descr=""/>
+                  <wp:cNvGraphicFramePr>
+                    <a:graphicFrameLocks xmlns:a="http://schemas.openxmlformats.org/drawingml/2006/main" noChangeAspect="1"/>
+                  </wp:cNvGraphicFramePr>
+                  <a:graphic xmlns:a="http://schemas.openxmlformats.org/drawingml/2006/main">
+                    <a:graphicData uri="http://schemas.openxmlformats.org/drawingml/2006/picture">
+                      <pic:pic xmlns:pic="http://schemas.openxmlformats.org/drawingml/2006/picture">
+                        <pic:nvPicPr>
+                          <pic:cNvPr id="3" name="Picture" descr=""/>
+                          <pic:cNvPicPr>
+                            <a:picLocks noChangeAspect="1" noChangeArrowheads="1"/>
+                          </pic:cNvPicPr>
+                        </pic:nvPicPr>
+                        <pic:blipFill>
+                          <a:blip r:embed="rId5"/>
+                          <a:stretch>
+                            <a:fillRect/>
+                          </a:stretch>
+                        </pic:blipFill>
+                        <pic:spPr bwMode="auto">
+                          <a:xfrm>
+                            <a:off x="0" y="0"/>
+                            <a:ext cx="238125" cy="238125"/>
+                          </a:xfrm>
+                          <a:prstGeom prst="rect">
+                            <a:avLst/>
+                          </a:prstGeom>
+                          <a:noFill/>
+                          <a:ln w="9525">
+                            <a:noFill/>
+                            <a:miter lim="800000"/>
+                            <a:headEnd/>
+                            <a:tailEnd/>
+                          </a:ln>
+                        </pic:spPr>
+                      </pic:pic>
+                    </a:graphicData>
+                  </a:graphic>
+                </wp:anchor>
+              </w:drawing>
+            </w:r>
+          </w:p>
+        </w:tc>
+        <w:tc>
+          <w:tcPr>
+            <w:tcW w:w="1260" w:type="dxa"/>
+            <w:tcBorders>
+              <w:top w:val="nil"/>
+              <w:left w:val="single" w:sz="2" w:space="0" w:color="000000"/>
+              <w:bottom w:val="single" w:sz="2" w:space="0" w:color="000000"/>
+              <w:insideH w:val="single" w:sz="2" w:space="0" w:color="000000"/>
+              <w:right w:val="nil"/>
+              <w:insideV w:val="nil"/>
+            </w:tcBorders>
+            <w:shd w:fill="auto" w:val="clear"/>
+            <w:tcMar>
+              <w:left w:w="54" w:type="dxa"/>
+            </w:tcMar>
+          </w:tcPr>
+          <w:p>
+            <w:pPr>
+              <w:pStyle w:val="Contenudetableau"/>
+              <w:rPr>
+                <w:rFonts w:ascii="calibri" w:hAnsi="calibri"/>
+                <w:sz w:val="22"/>
+                <w:szCs w:val="22"/>
+              </w:rPr>
+            </w:pPr>
+            <w:r>
+              <w:rPr>
+                <w:rFonts w:ascii="calibri" w:hAnsi="calibri"/>
+                <w:sz w:val="22"/>
+                <w:szCs w:val="22"/>
+              </w:rPr>
+              <w:t>Ralentir</w:t>
+            </w:r>
+          </w:p>
+        </w:tc>
+        <w:tc>
+          <w:tcPr>
+            <w:tcW w:w="7815" w:type="dxa"/>
+            <w:tcBorders>
+              <w:top w:val="nil"/>
+              <w:left w:val="single" w:sz="2" w:space="0" w:color="000000"/>
+              <w:bottom w:val="single" w:sz="2" w:space="0" w:color="000000"/>
+              <w:insideH w:val="single" w:sz="2" w:space="0" w:color="000000"/>
+              <w:right w:val="single" w:sz="2" w:space="0" w:color="000000"/>
+              <w:insideV w:val="single" w:sz="2" w:space="0" w:color="000000"/>
+            </w:tcBorders>
+            <w:shd w:fill="auto" w:val="clear"/>
+            <w:tcMar>
+              <w:left w:w="54" w:type="dxa"/>
+            </w:tcMar>
+          </w:tcPr>
+          <w:p>
+            <w:pPr>
+              <w:pStyle w:val="Contenudetableau"/>
+              <w:rPr>
+                <w:rFonts w:ascii="calibri" w:hAnsi="calibri"/>
+                <w:sz w:val="22"/>
+                <w:szCs w:val="22"/>
+              </w:rPr>
+            </w:pPr>
+            <w:r>
+              <w:rPr>
+                <w:rFonts w:ascii="calibri" w:hAnsi="calibri"/>
+                <w:sz w:val="22"/>
+                <w:szCs w:val="22"/>
+              </w:rPr>
+              <w:t>Cet item réduit la vitesse du jeu lorsqu'un serpent le mange.</w:t>
+            </w:r>
+          </w:p>
+        </w:tc>
+      </w:tr>
+    </w:tbl>
+    <w:p>
+      <w:pPr>
+        <w:pStyle w:val="Normal"/>
+        <w:ind w:left="0" w:right="0" w:hanging="0"/>
+        <w:jc w:val="both"/>
+        <w:rPr>
+          <w:rFonts w:ascii="Calibri" w:hAnsi="Calibri"/>
+        </w:rPr>
+      </w:pPr>
+      <w:r>
+        <w:rPr>
+          <w:rFonts w:ascii="Calibri" w:hAnsi="Calibri"/>
+        </w:rPr>
+      </w:r>
+    </w:p>
+    <w:p>
+      <w:pPr>
+        <w:pStyle w:val="Normal"/>
+        <w:ind w:left="0" w:right="0" w:hanging="0"/>
+        <w:jc w:val="both"/>
+        <w:rPr>
+          <w:rFonts w:ascii="Calibri" w:hAnsi="Calibri"/>
+        </w:rPr>
+      </w:pPr>
+      <w:r>
+        <w:rPr>
+          <w:rFonts w:ascii="Calibri" w:hAnsi="Calibri"/>
+        </w:rPr>
+      </w:r>
+    </w:p>
+    <w:p>
+      <w:pPr>
+        <w:pStyle w:val="Normal"/>
+        <w:ind w:left="0" w:right="0" w:hanging="0"/>
+        <w:jc w:val="both"/>
+        <w:rPr>
+          <w:rFonts w:ascii="Calibri" w:hAnsi="Calibri"/>
+        </w:rPr>
+      </w:pPr>
+      <w:r>
+        <w:rPr>
+          <w:rFonts w:ascii="Calibri" w:hAnsi="Calibri"/>
+        </w:rPr>
+      </w:r>
+    </w:p>
+    <w:p>
+      <w:pPr>
+        <w:pStyle w:val="Normal"/>
+        <w:ind w:left="1080" w:right="0" w:hanging="0"/>
+        <w:jc w:val="both"/>
+        <w:rPr>
+          <w:rFonts w:ascii="Calibri" w:hAnsi="Calibri"/>
+        </w:rPr>
+      </w:pPr>
+      <w:r>
+        <w:rPr>
+          <w:rFonts w:ascii="Calibri" w:hAnsi="Calibri"/>
+        </w:rPr>
+      </w:r>
+    </w:p>
+    <w:tbl>
+      <w:tblPr>
+        <w:jc w:val="left"/>
+        <w:tblInd w:w="1070" w:type="dxa"/>
         <w:tblBorders>
           <w:top w:val="single" w:sz="4" w:space="0" w:color="00000A"/>
           <w:left w:val="single" w:sz="4" w:space="0" w:color="00000A"/>
@@ -646,15 +1494,15 @@
         </w:tblBorders>
         <w:tblCellMar>
           <w:top w:w="0" w:type="dxa"/>
-          <w:left w:w="103" w:type="dxa"/>
+          <w:left w:w="98" w:type="dxa"/>
           <w:bottom w:w="0" w:type="dxa"/>
           <w:right w:w="108" w:type="dxa"/>
         </w:tblCellMar>
       </w:tblPr>
       <w:tblGrid>
         <w:gridCol w:w="3063"/>
-        <w:gridCol w:w="3003"/>
-        <w:gridCol w:w="3042"/>
+        <w:gridCol w:w="3002"/>
+        <w:gridCol w:w="3043"/>
       </w:tblGrid>
       <w:tr>
         <w:trPr>
@@ -673,7 +1521,7 @@
             </w:tcBorders>
             <w:shd w:fill="FFFFFF" w:val="clear"/>
             <w:tcMar>
-              <w:left w:w="103" w:type="dxa"/>
+              <w:left w:w="98" w:type="dxa"/>
             </w:tcMar>
             <w:vAlign w:val="center"/>
           </w:tcPr>
@@ -695,7 +1543,7 @@
         </w:tc>
         <w:tc>
           <w:tcPr>
-            <w:tcW w:w="3003" w:type="dxa"/>
+            <w:tcW w:w="3002" w:type="dxa"/>
             <w:tcBorders>
               <w:top w:val="single" w:sz="4" w:space="0" w:color="00000A"/>
               <w:left w:val="single" w:sz="4" w:space="0" w:color="00000A"/>
@@ -706,7 +1554,7 @@
             </w:tcBorders>
             <w:shd w:fill="FFFFFF" w:val="clear"/>
             <w:tcMar>
-              <w:left w:w="103" w:type="dxa"/>
+              <w:left w:w="98" w:type="dxa"/>
             </w:tcMar>
             <w:vAlign w:val="center"/>
           </w:tcPr>
@@ -730,7 +1578,7 @@
         </w:tc>
         <w:tc>
           <w:tcPr>
-            <w:tcW w:w="3042" w:type="dxa"/>
+            <w:tcW w:w="3043" w:type="dxa"/>
             <w:tcBorders>
               <w:top w:val="single" w:sz="4" w:space="0" w:color="00000A"/>
               <w:left w:val="single" w:sz="4" w:space="0" w:color="00000A"/>
@@ -741,7 +1589,7 @@
             </w:tcBorders>
             <w:shd w:fill="FFFFFF" w:val="clear"/>
             <w:tcMar>
-              <w:left w:w="103" w:type="dxa"/>
+              <w:left w:w="98" w:type="dxa"/>
             </w:tcMar>
             <w:vAlign w:val="center"/>
           </w:tcPr>
@@ -781,7 +1629,7 @@
             </w:tcBorders>
             <w:shd w:fill="FFFFFF" w:val="clear"/>
             <w:tcMar>
-              <w:left w:w="103" w:type="dxa"/>
+              <w:left w:w="98" w:type="dxa"/>
             </w:tcMar>
             <w:vAlign w:val="center"/>
           </w:tcPr>
@@ -803,7 +1651,7 @@
         </w:tc>
         <w:tc>
           <w:tcPr>
-            <w:tcW w:w="3003" w:type="dxa"/>
+            <w:tcW w:w="3002" w:type="dxa"/>
             <w:tcBorders>
               <w:top w:val="single" w:sz="4" w:space="0" w:color="00000A"/>
               <w:left w:val="single" w:sz="4" w:space="0" w:color="00000A"/>
@@ -814,7 +1662,7 @@
             </w:tcBorders>
             <w:shd w:fill="FFFFFF" w:val="clear"/>
             <w:tcMar>
-              <w:left w:w="103" w:type="dxa"/>
+              <w:left w:w="98" w:type="dxa"/>
             </w:tcMar>
             <w:vAlign w:val="center"/>
           </w:tcPr>
@@ -850,7 +1698,7 @@
         </w:tc>
         <w:tc>
           <w:tcPr>
-            <w:tcW w:w="3042" w:type="dxa"/>
+            <w:tcW w:w="3043" w:type="dxa"/>
             <w:tcBorders>
               <w:top w:val="single" w:sz="4" w:space="0" w:color="00000A"/>
               <w:left w:val="single" w:sz="4" w:space="0" w:color="00000A"/>
@@ -861,7 +1709,7 @@
             </w:tcBorders>
             <w:shd w:fill="FFFFFF" w:val="clear"/>
             <w:tcMar>
-              <w:left w:w="103" w:type="dxa"/>
+              <w:left w:w="98" w:type="dxa"/>
             </w:tcMar>
             <w:vAlign w:val="center"/>
           </w:tcPr>
@@ -898,7 +1746,7 @@
             </w:tcBorders>
             <w:shd w:fill="FFFFFF" w:val="clear"/>
             <w:tcMar>
-              <w:left w:w="103" w:type="dxa"/>
+              <w:left w:w="98" w:type="dxa"/>
             </w:tcMar>
             <w:vAlign w:val="center"/>
           </w:tcPr>
@@ -920,7 +1768,7 @@
         </w:tc>
         <w:tc>
           <w:tcPr>
-            <w:tcW w:w="3003" w:type="dxa"/>
+            <w:tcW w:w="3002" w:type="dxa"/>
             <w:tcBorders>
               <w:top w:val="single" w:sz="4" w:space="0" w:color="00000A"/>
               <w:left w:val="single" w:sz="4" w:space="0" w:color="00000A"/>
@@ -931,7 +1779,7 @@
             </w:tcBorders>
             <w:shd w:fill="FFFFFF" w:val="clear"/>
             <w:tcMar>
-              <w:left w:w="103" w:type="dxa"/>
+              <w:left w:w="98" w:type="dxa"/>
             </w:tcMar>
             <w:vAlign w:val="center"/>
           </w:tcPr>
@@ -967,7 +1815,7 @@
         </w:tc>
         <w:tc>
           <w:tcPr>
-            <w:tcW w:w="3042" w:type="dxa"/>
+            <w:tcW w:w="3043" w:type="dxa"/>
             <w:tcBorders>
               <w:top w:val="single" w:sz="4" w:space="0" w:color="00000A"/>
               <w:left w:val="single" w:sz="4" w:space="0" w:color="00000A"/>
@@ -978,7 +1826,7 @@
             </w:tcBorders>
             <w:shd w:fill="FFFFFF" w:val="clear"/>
             <w:tcMar>
-              <w:left w:w="103" w:type="dxa"/>
+              <w:left w:w="98" w:type="dxa"/>
             </w:tcMar>
             <w:vAlign w:val="center"/>
           </w:tcPr>
@@ -1017,7 +1865,7 @@
             </w:tcBorders>
             <w:shd w:fill="FFFFFF" w:val="clear"/>
             <w:tcMar>
-              <w:left w:w="103" w:type="dxa"/>
+              <w:left w:w="98" w:type="dxa"/>
             </w:tcMar>
             <w:vAlign w:val="center"/>
           </w:tcPr>
@@ -1039,7 +1887,7 @@
         </w:tc>
         <w:tc>
           <w:tcPr>
-            <w:tcW w:w="3003" w:type="dxa"/>
+            <w:tcW w:w="3002" w:type="dxa"/>
             <w:tcBorders>
               <w:top w:val="single" w:sz="4" w:space="0" w:color="00000A"/>
               <w:left w:val="single" w:sz="4" w:space="0" w:color="00000A"/>
@@ -1050,7 +1898,7 @@
             </w:tcBorders>
             <w:shd w:fill="FFFFFF" w:val="clear"/>
             <w:tcMar>
-              <w:left w:w="103" w:type="dxa"/>
+              <w:left w:w="98" w:type="dxa"/>
             </w:tcMar>
             <w:vAlign w:val="center"/>
           </w:tcPr>
@@ -1072,7 +1920,7 @@
         </w:tc>
         <w:tc>
           <w:tcPr>
-            <w:tcW w:w="3042" w:type="dxa"/>
+            <w:tcW w:w="3043" w:type="dxa"/>
             <w:tcBorders>
               <w:top w:val="single" w:sz="4" w:space="0" w:color="00000A"/>
               <w:left w:val="single" w:sz="4" w:space="0" w:color="00000A"/>
@@ -1083,7 +1931,7 @@
             </w:tcBorders>
             <w:shd w:fill="FFFFFF" w:val="clear"/>
             <w:tcMar>
-              <w:left w:w="103" w:type="dxa"/>
+              <w:left w:w="98" w:type="dxa"/>
             </w:tcMar>
             <w:vAlign w:val="center"/>
           </w:tcPr>
@@ -1120,7 +1968,7 @@
             </w:tcBorders>
             <w:shd w:fill="FFFFFF" w:val="clear"/>
             <w:tcMar>
-              <w:left w:w="103" w:type="dxa"/>
+              <w:left w:w="98" w:type="dxa"/>
             </w:tcMar>
             <w:vAlign w:val="center"/>
           </w:tcPr>
@@ -1142,7 +1990,7 @@
         </w:tc>
         <w:tc>
           <w:tcPr>
-            <w:tcW w:w="3003" w:type="dxa"/>
+            <w:tcW w:w="3002" w:type="dxa"/>
             <w:tcBorders>
               <w:top w:val="nil"/>
               <w:left w:val="single" w:sz="4" w:space="0" w:color="00000A"/>
@@ -1153,7 +2001,7 @@
             </w:tcBorders>
             <w:shd w:fill="FFFFFF" w:val="clear"/>
             <w:tcMar>
-              <w:left w:w="103" w:type="dxa"/>
+              <w:left w:w="98" w:type="dxa"/>
             </w:tcMar>
             <w:vAlign w:val="center"/>
           </w:tcPr>
@@ -1175,7 +2023,7 @@
         </w:tc>
         <w:tc>
           <w:tcPr>
-            <w:tcW w:w="3042" w:type="dxa"/>
+            <w:tcW w:w="3043" w:type="dxa"/>
             <w:tcBorders>
               <w:top w:val="nil"/>
               <w:left w:val="single" w:sz="4" w:space="0" w:color="00000A"/>
@@ -1186,7 +2034,7 @@
             </w:tcBorders>
             <w:shd w:fill="FFFFFF" w:val="clear"/>
             <w:tcMar>
-              <w:left w:w="103" w:type="dxa"/>
+              <w:left w:w="98" w:type="dxa"/>
             </w:tcMar>
             <w:vAlign w:val="center"/>
           </w:tcPr>
@@ -1223,7 +2071,7 @@
             </w:tcBorders>
             <w:shd w:fill="FFFFFF" w:val="clear"/>
             <w:tcMar>
-              <w:left w:w="103" w:type="dxa"/>
+              <w:left w:w="98" w:type="dxa"/>
             </w:tcMar>
             <w:vAlign w:val="center"/>
           </w:tcPr>
@@ -1278,7 +2126,7 @@
         </w:tc>
         <w:tc>
           <w:tcPr>
-            <w:tcW w:w="3003" w:type="dxa"/>
+            <w:tcW w:w="3002" w:type="dxa"/>
             <w:tcBorders>
               <w:top w:val="single" w:sz="4" w:space="0" w:color="00000A"/>
               <w:left w:val="single" w:sz="4" w:space="0" w:color="00000A"/>
@@ -1289,7 +2137,7 @@
             </w:tcBorders>
             <w:shd w:fill="FFFFFF" w:val="clear"/>
             <w:tcMar>
-              <w:left w:w="103" w:type="dxa"/>
+              <w:left w:w="98" w:type="dxa"/>
             </w:tcMar>
             <w:vAlign w:val="center"/>
           </w:tcPr>
@@ -1313,7 +2161,7 @@
         </w:tc>
         <w:tc>
           <w:tcPr>
-            <w:tcW w:w="3042" w:type="dxa"/>
+            <w:tcW w:w="3043" w:type="dxa"/>
             <w:tcBorders>
               <w:top w:val="single" w:sz="4" w:space="0" w:color="00000A"/>
               <w:left w:val="single" w:sz="4" w:space="0" w:color="00000A"/>
@@ -1324,7 +2172,7 @@
             </w:tcBorders>
             <w:shd w:fill="FFFFFF" w:val="clear"/>
             <w:tcMar>
-              <w:left w:w="103" w:type="dxa"/>
+              <w:left w:w="98" w:type="dxa"/>
             </w:tcMar>
             <w:vAlign w:val="center"/>
           </w:tcPr>
@@ -1361,7 +2209,7 @@
             </w:tcBorders>
             <w:shd w:fill="FFFFFF" w:val="clear"/>
             <w:tcMar>
-              <w:left w:w="103" w:type="dxa"/>
+              <w:left w:w="98" w:type="dxa"/>
             </w:tcMar>
             <w:vAlign w:val="center"/>
           </w:tcPr>
@@ -1413,7 +2261,7 @@
         </w:tc>
         <w:tc>
           <w:tcPr>
-            <w:tcW w:w="3003" w:type="dxa"/>
+            <w:tcW w:w="3002" w:type="dxa"/>
             <w:tcBorders>
               <w:top w:val="single" w:sz="4" w:space="0" w:color="00000A"/>
               <w:left w:val="single" w:sz="4" w:space="0" w:color="00000A"/>
@@ -1424,7 +2272,7 @@
             </w:tcBorders>
             <w:shd w:fill="FFFFFF" w:val="clear"/>
             <w:tcMar>
-              <w:left w:w="103" w:type="dxa"/>
+              <w:left w:w="98" w:type="dxa"/>
             </w:tcMar>
             <w:vAlign w:val="center"/>
           </w:tcPr>
@@ -1460,7 +2308,7 @@
         </w:tc>
         <w:tc>
           <w:tcPr>
-            <w:tcW w:w="3042" w:type="dxa"/>
+            <w:tcW w:w="3043" w:type="dxa"/>
             <w:tcBorders>
               <w:top w:val="single" w:sz="4" w:space="0" w:color="00000A"/>
               <w:left w:val="single" w:sz="4" w:space="0" w:color="00000A"/>
@@ -1471,7 +2319,7 @@
             </w:tcBorders>
             <w:shd w:fill="FFFFFF" w:val="clear"/>
             <w:tcMar>
-              <w:left w:w="103" w:type="dxa"/>
+              <w:left w:w="98" w:type="dxa"/>
             </w:tcMar>
             <w:vAlign w:val="center"/>
           </w:tcPr>
@@ -1508,7 +2356,7 @@
             </w:tcBorders>
             <w:shd w:fill="FFFFFF" w:val="clear"/>
             <w:tcMar>
-              <w:left w:w="103" w:type="dxa"/>
+              <w:left w:w="98" w:type="dxa"/>
             </w:tcMar>
             <w:vAlign w:val="center"/>
           </w:tcPr>
@@ -1530,7 +2378,7 @@
         </w:tc>
         <w:tc>
           <w:tcPr>
-            <w:tcW w:w="3003" w:type="dxa"/>
+            <w:tcW w:w="3002" w:type="dxa"/>
             <w:tcBorders>
               <w:top w:val="nil"/>
               <w:left w:val="single" w:sz="4" w:space="0" w:color="00000A"/>
@@ -1541,7 +2389,7 @@
             </w:tcBorders>
             <w:shd w:fill="FFFFFF" w:val="clear"/>
             <w:tcMar>
-              <w:left w:w="103" w:type="dxa"/>
+              <w:left w:w="98" w:type="dxa"/>
             </w:tcMar>
             <w:vAlign w:val="center"/>
           </w:tcPr>
@@ -1563,7 +2411,7 @@
         </w:tc>
         <w:tc>
           <w:tcPr>
-            <w:tcW w:w="3042" w:type="dxa"/>
+            <w:tcW w:w="3043" w:type="dxa"/>
             <w:tcBorders>
               <w:top w:val="nil"/>
               <w:left w:val="single" w:sz="4" w:space="0" w:color="00000A"/>
@@ -1574,7 +2422,7 @@
             </w:tcBorders>
             <w:shd w:fill="FFFFFF" w:val="clear"/>
             <w:tcMar>
-              <w:left w:w="103" w:type="dxa"/>
+              <w:left w:w="98" w:type="dxa"/>
             </w:tcMar>
             <w:vAlign w:val="center"/>
           </w:tcPr>
@@ -1611,7 +2459,7 @@
             </w:tcBorders>
             <w:shd w:fill="FFFFFF" w:val="clear"/>
             <w:tcMar>
-              <w:left w:w="103" w:type="dxa"/>
+              <w:left w:w="98" w:type="dxa"/>
             </w:tcMar>
             <w:vAlign w:val="center"/>
           </w:tcPr>
@@ -1633,7 +2481,7 @@
         </w:tc>
         <w:tc>
           <w:tcPr>
-            <w:tcW w:w="3003" w:type="dxa"/>
+            <w:tcW w:w="3002" w:type="dxa"/>
             <w:tcBorders>
               <w:top w:val="nil"/>
               <w:left w:val="single" w:sz="4" w:space="0" w:color="00000A"/>
@@ -1644,7 +2492,7 @@
             </w:tcBorders>
             <w:shd w:fill="FFFFFF" w:val="clear"/>
             <w:tcMar>
-              <w:left w:w="103" w:type="dxa"/>
+              <w:left w:w="98" w:type="dxa"/>
             </w:tcMar>
             <w:vAlign w:val="center"/>
           </w:tcPr>
@@ -1666,7 +2514,7 @@
         </w:tc>
         <w:tc>
           <w:tcPr>
-            <w:tcW w:w="3042" w:type="dxa"/>
+            <w:tcW w:w="3043" w:type="dxa"/>
             <w:tcBorders>
               <w:top w:val="nil"/>
               <w:left w:val="single" w:sz="4" w:space="0" w:color="00000A"/>
@@ -1677,7 +2525,7 @@
             </w:tcBorders>
             <w:shd w:fill="FFFFFF" w:val="clear"/>
             <w:tcMar>
-              <w:left w:w="103" w:type="dxa"/>
+              <w:left w:w="98" w:type="dxa"/>
             </w:tcMar>
             <w:vAlign w:val="center"/>
           </w:tcPr>
@@ -1714,7 +2562,7 @@
             </w:tcBorders>
             <w:shd w:fill="FFFFFF" w:val="clear"/>
             <w:tcMar>
-              <w:left w:w="103" w:type="dxa"/>
+              <w:left w:w="98" w:type="dxa"/>
             </w:tcMar>
             <w:vAlign w:val="center"/>
           </w:tcPr>
@@ -1800,7 +2648,7 @@
         </w:tc>
         <w:tc>
           <w:tcPr>
-            <w:tcW w:w="3003" w:type="dxa"/>
+            <w:tcW w:w="3002" w:type="dxa"/>
             <w:tcBorders>
               <w:top w:val="single" w:sz="4" w:space="0" w:color="00000A"/>
               <w:left w:val="single" w:sz="4" w:space="0" w:color="00000A"/>
@@ -1811,7 +2659,7 @@
             </w:tcBorders>
             <w:shd w:fill="FFFFFF" w:val="clear"/>
             <w:tcMar>
-              <w:left w:w="103" w:type="dxa"/>
+              <w:left w:w="98" w:type="dxa"/>
             </w:tcMar>
             <w:vAlign w:val="center"/>
           </w:tcPr>
@@ -1833,7 +2681,7 @@
         </w:tc>
         <w:tc>
           <w:tcPr>
-            <w:tcW w:w="3042" w:type="dxa"/>
+            <w:tcW w:w="3043" w:type="dxa"/>
             <w:tcBorders>
               <w:top w:val="single" w:sz="4" w:space="0" w:color="00000A"/>
               <w:left w:val="single" w:sz="4" w:space="0" w:color="00000A"/>
@@ -1844,7 +2692,7 @@
             </w:tcBorders>
             <w:shd w:fill="FFFFFF" w:val="clear"/>
             <w:tcMar>
-              <w:left w:w="103" w:type="dxa"/>
+              <w:left w:w="98" w:type="dxa"/>
             </w:tcMar>
             <w:vAlign w:val="center"/>
           </w:tcPr>
@@ -1895,7 +2743,7 @@
             </w:tcBorders>
             <w:shd w:fill="FFFFFF" w:val="clear"/>
             <w:tcMar>
-              <w:left w:w="103" w:type="dxa"/>
+              <w:left w:w="98" w:type="dxa"/>
             </w:tcMar>
             <w:vAlign w:val="center"/>
           </w:tcPr>
@@ -1932,7 +2780,7 @@
         </w:tc>
         <w:tc>
           <w:tcPr>
-            <w:tcW w:w="3003" w:type="dxa"/>
+            <w:tcW w:w="3002" w:type="dxa"/>
             <w:tcBorders>
               <w:top w:val="single" w:sz="4" w:space="0" w:color="00000A"/>
               <w:left w:val="single" w:sz="4" w:space="0" w:color="00000A"/>
@@ -1943,7 +2791,7 @@
             </w:tcBorders>
             <w:shd w:fill="FFFFFF" w:val="clear"/>
             <w:tcMar>
-              <w:left w:w="103" w:type="dxa"/>
+              <w:left w:w="98" w:type="dxa"/>
             </w:tcMar>
             <w:vAlign w:val="center"/>
           </w:tcPr>
@@ -1979,7 +2827,7 @@
         </w:tc>
         <w:tc>
           <w:tcPr>
-            <w:tcW w:w="3042" w:type="dxa"/>
+            <w:tcW w:w="3043" w:type="dxa"/>
             <w:tcBorders>
               <w:top w:val="single" w:sz="4" w:space="0" w:color="00000A"/>
               <w:left w:val="single" w:sz="4" w:space="0" w:color="00000A"/>
@@ -1990,7 +2838,7 @@
             </w:tcBorders>
             <w:shd w:fill="FFFFFF" w:val="clear"/>
             <w:tcMar>
-              <w:left w:w="103" w:type="dxa"/>
+              <w:left w:w="98" w:type="dxa"/>
             </w:tcMar>
             <w:vAlign w:val="center"/>
           </w:tcPr>
@@ -2041,7 +2889,7 @@
             </w:tcBorders>
             <w:shd w:fill="FFFFFF" w:val="clear"/>
             <w:tcMar>
-              <w:left w:w="103" w:type="dxa"/>
+              <w:left w:w="98" w:type="dxa"/>
             </w:tcMar>
             <w:vAlign w:val="center"/>
           </w:tcPr>
@@ -2094,7 +2942,7 @@
         </w:tc>
         <w:tc>
           <w:tcPr>
-            <w:tcW w:w="3003" w:type="dxa"/>
+            <w:tcW w:w="3002" w:type="dxa"/>
             <w:tcBorders>
               <w:top w:val="single" w:sz="4" w:space="0" w:color="00000A"/>
               <w:left w:val="single" w:sz="4" w:space="0" w:color="00000A"/>
@@ -2105,7 +2953,7 @@
             </w:tcBorders>
             <w:shd w:fill="FFFFFF" w:val="clear"/>
             <w:tcMar>
-              <w:left w:w="103" w:type="dxa"/>
+              <w:left w:w="98" w:type="dxa"/>
             </w:tcMar>
             <w:vAlign w:val="center"/>
           </w:tcPr>
@@ -2127,7 +2975,7 @@
         </w:tc>
         <w:tc>
           <w:tcPr>
-            <w:tcW w:w="3042" w:type="dxa"/>
+            <w:tcW w:w="3043" w:type="dxa"/>
             <w:tcBorders>
               <w:top w:val="single" w:sz="4" w:space="0" w:color="00000A"/>
               <w:left w:val="single" w:sz="4" w:space="0" w:color="00000A"/>
@@ -2138,7 +2986,7 @@
             </w:tcBorders>
             <w:shd w:fill="FFFFFF" w:val="clear"/>
             <w:tcMar>
-              <w:left w:w="103" w:type="dxa"/>
+              <w:left w:w="98" w:type="dxa"/>
             </w:tcMar>
             <w:vAlign w:val="center"/>
           </w:tcPr>
@@ -2175,7 +3023,7 @@
             </w:tcBorders>
             <w:shd w:fill="FFFFFF" w:val="clear"/>
             <w:tcMar>
-              <w:left w:w="103" w:type="dxa"/>
+              <w:left w:w="98" w:type="dxa"/>
             </w:tcMar>
             <w:vAlign w:val="center"/>
           </w:tcPr>
@@ -2226,7 +3074,7 @@
         </w:tc>
         <w:tc>
           <w:tcPr>
-            <w:tcW w:w="3003" w:type="dxa"/>
+            <w:tcW w:w="3002" w:type="dxa"/>
             <w:tcBorders>
               <w:top w:val="single" w:sz="4" w:space="0" w:color="00000A"/>
               <w:left w:val="single" w:sz="4" w:space="0" w:color="00000A"/>
@@ -2237,7 +3085,7 @@
             </w:tcBorders>
             <w:shd w:fill="FFFFFF" w:val="clear"/>
             <w:tcMar>
-              <w:left w:w="103" w:type="dxa"/>
+              <w:left w:w="98" w:type="dxa"/>
             </w:tcMar>
             <w:vAlign w:val="center"/>
           </w:tcPr>
@@ -2282,7 +3130,7 @@
         </w:tc>
         <w:tc>
           <w:tcPr>
-            <w:tcW w:w="3042" w:type="dxa"/>
+            <w:tcW w:w="3043" w:type="dxa"/>
             <w:tcBorders>
               <w:top w:val="single" w:sz="4" w:space="0" w:color="00000A"/>
               <w:left w:val="single" w:sz="4" w:space="0" w:color="00000A"/>
@@ -2293,7 +3141,7 @@
             </w:tcBorders>
             <w:shd w:fill="FFFFFF" w:val="clear"/>
             <w:tcMar>
-              <w:left w:w="103" w:type="dxa"/>
+              <w:left w:w="98" w:type="dxa"/>
             </w:tcMar>
             <w:vAlign w:val="center"/>
           </w:tcPr>
@@ -2855,7 +3703,7 @@
     <w:pPr>
       <w:widowControl/>
       <w:suppressAutoHyphens w:val="true"/>
-      <w:overflowPunct w:val="false"/>
+      <w:overflowPunct w:val="true"/>
       <w:bidi w:val="0"/>
       <w:jc w:val="left"/>
       <w:textAlignment w:val="baseline"/>
@@ -2967,6 +3815,30 @@
       <w:rFonts w:cs="Calibri"/>
     </w:rPr>
   </w:style>
+  <w:style w:type="character" w:styleId="ListLabel7">
+    <w:name w:val="ListLabel 7"/>
+    <w:rPr>
+      <w:rFonts w:cs="Symbol"/>
+    </w:rPr>
+  </w:style>
+  <w:style w:type="character" w:styleId="ListLabel8">
+    <w:name w:val="ListLabel 8"/>
+    <w:rPr>
+      <w:rFonts w:cs="Courier New"/>
+    </w:rPr>
+  </w:style>
+  <w:style w:type="character" w:styleId="ListLabel9">
+    <w:name w:val="ListLabel 9"/>
+    <w:rPr>
+      <w:rFonts w:cs="Wingdings"/>
+    </w:rPr>
+  </w:style>
+  <w:style w:type="character" w:styleId="ListLabel10">
+    <w:name w:val="ListLabel 10"/>
+    <w:rPr>
+      <w:rFonts w:cs="Calibri"/>
+    </w:rPr>
+  </w:style>
   <w:style w:type="paragraph" w:styleId="Titre">
     <w:name w:val="Titre"/>
     <w:basedOn w:val="Normal"/>
@@ -3055,7 +3927,7 @@
     <w:pPr>
       <w:widowControl/>
       <w:suppressAutoHyphens w:val="false"/>
-      <w:overflowPunct w:val="false"/>
+      <w:overflowPunct w:val="true"/>
       <w:bidi w:val="0"/>
       <w:jc w:val="left"/>
       <w:textAlignment w:val="auto"/>

</xml_diff>